<commit_message>
memberikan efek miring pda laman judul
</commit_message>
<xml_diff>
--- a/PROPOSAL.docx
+++ b/PROPOSAL.docx
@@ -243,19 +243,20 @@
           <w:sz w:val="32"/>
           <w:szCs w:val="32"/>
         </w:rPr>
-        <w:t>Penerapan AI Pada Pencarian History Proposal Penelitian</w:t>
-      </w:r>
-    </w:p>
-    <w:p>
-      <w:pPr>
-        <w:spacing w:after="0" w:line="360" w:lineRule="auto"/>
-        <w:jc w:val="center"/>
+        <w:t xml:space="preserve">Penerapan AI Pada Pencarian </w:t>
+      </w:r>
+      <w:r>
         <w:rPr>
           <w:rFonts w:ascii="Times New Roman" w:eastAsia="Times New Roman" w:hAnsi="Times New Roman"/>
-          <w:sz w:val="24"/>
-          <w:szCs w:val="24"/>
-        </w:rPr>
-      </w:pPr>
+          <w:b/>
+          <w:bCs/>
+          <w:i/>
+          <w:color w:val="000000"/>
+          <w:sz w:val="32"/>
+          <w:szCs w:val="32"/>
+        </w:rPr>
+        <w:t>History</w:t>
+      </w:r>
       <w:r>
         <w:rPr>
           <w:rFonts w:ascii="Times New Roman" w:eastAsia="Times New Roman" w:hAnsi="Times New Roman"/>
@@ -265,7 +266,7 @@
           <w:sz w:val="32"/>
           <w:szCs w:val="32"/>
         </w:rPr>
-        <w:t>Dalam System Informasi Evaluasi Dan Penilitian Menggunakan</w:t>
+        <w:t xml:space="preserve"> Proposal Penelitian</w:t>
       </w:r>
     </w:p>
     <w:p>
@@ -287,7 +288,64 @@
           <w:sz w:val="32"/>
           <w:szCs w:val="32"/>
         </w:rPr>
-        <w:t>String Matching Method Berbasis Web</w:t>
+        <w:t xml:space="preserve">Dalam </w:t>
+      </w:r>
+      <w:r>
+        <w:rPr>
+          <w:rFonts w:ascii="Times New Roman" w:eastAsia="Times New Roman" w:hAnsi="Times New Roman"/>
+          <w:b/>
+          <w:bCs/>
+          <w:i/>
+          <w:color w:val="000000"/>
+          <w:sz w:val="32"/>
+          <w:szCs w:val="32"/>
+        </w:rPr>
+        <w:t>System</w:t>
+      </w:r>
+      <w:r>
+        <w:rPr>
+          <w:rFonts w:ascii="Times New Roman" w:eastAsia="Times New Roman" w:hAnsi="Times New Roman"/>
+          <w:b/>
+          <w:bCs/>
+          <w:color w:val="000000"/>
+          <w:sz w:val="32"/>
+          <w:szCs w:val="32"/>
+        </w:rPr>
+        <w:t xml:space="preserve"> Informasi Evaluasi Dan Penilitian Menggunakan</w:t>
+      </w:r>
+    </w:p>
+    <w:p>
+      <w:pPr>
+        <w:spacing w:after="0" w:line="360" w:lineRule="auto"/>
+        <w:jc w:val="center"/>
+        <w:rPr>
+          <w:rFonts w:ascii="Times New Roman" w:eastAsia="Times New Roman" w:hAnsi="Times New Roman"/>
+          <w:sz w:val="24"/>
+          <w:szCs w:val="24"/>
+        </w:rPr>
+      </w:pPr>
+      <w:r>
+        <w:rPr>
+          <w:rFonts w:ascii="Times New Roman" w:eastAsia="Times New Roman" w:hAnsi="Times New Roman"/>
+          <w:b/>
+          <w:bCs/>
+          <w:i/>
+          <w:color w:val="000000"/>
+          <w:sz w:val="32"/>
+          <w:szCs w:val="32"/>
+        </w:rPr>
+        <w:t>String Matching Method</w:t>
+      </w:r>
+      <w:r>
+        <w:rPr>
+          <w:rFonts w:ascii="Times New Roman" w:eastAsia="Times New Roman" w:hAnsi="Times New Roman"/>
+          <w:b/>
+          <w:bCs/>
+          <w:color w:val="000000"/>
+          <w:sz w:val="32"/>
+          <w:szCs w:val="32"/>
+        </w:rPr>
+        <w:t xml:space="preserve"> Berbasis Web</w:t>
       </w:r>
     </w:p>
     <w:p>
@@ -342,6 +400,8 @@
           <w:szCs w:val="24"/>
         </w:rPr>
       </w:pPr>
+      <w:bookmarkStart w:id="0" w:name="_GoBack"/>
+      <w:bookmarkEnd w:id="0"/>
     </w:p>
     <w:p>
       <w:pPr>
@@ -575,14 +635,14 @@
           <w:lang w:val="en-US"/>
         </w:rPr>
       </w:pPr>
-      <w:bookmarkStart w:id="0" w:name="_Toc499850539"/>
-      <w:bookmarkStart w:id="1" w:name="_Toc500322798"/>
+      <w:bookmarkStart w:id="1" w:name="_Toc499850539"/>
+      <w:bookmarkStart w:id="2" w:name="_Toc500322798"/>
       <w:r>
         <w:lastRenderedPageBreak/>
         <w:t xml:space="preserve">PENGESAHAN </w:t>
       </w:r>
-      <w:bookmarkEnd w:id="0"/>
       <w:bookmarkEnd w:id="1"/>
+      <w:bookmarkEnd w:id="2"/>
       <w:r>
         <w:t>PENELITIAN INTERNAL</w:t>
       </w:r>
@@ -685,6 +745,7 @@
           <w:p>
             <w:pPr>
               <w:spacing w:after="0" w:line="360" w:lineRule="auto"/>
+              <w:jc w:val="both"/>
               <w:rPr>
                 <w:rFonts w:ascii="Times New Roman" w:eastAsia="Times New Roman" w:hAnsi="Times New Roman"/>
                 <w:sz w:val="20"/>
@@ -709,12 +770,33 @@
                 <w:sz w:val="24"/>
                 <w:szCs w:val="32"/>
               </w:rPr>
-              <w:t xml:space="preserve">rapan AI Pada Pencarian History </w:t>
+              <w:t xml:space="preserve">rapan AI Pada Pencarian </w:t>
             </w:r>
             <w:r>
               <w:rPr>
                 <w:rFonts w:ascii="Times New Roman" w:eastAsia="Times New Roman" w:hAnsi="Times New Roman"/>
                 <w:bCs/>
+                <w:i/>
+                <w:color w:val="000000"/>
+                <w:sz w:val="24"/>
+                <w:szCs w:val="32"/>
+              </w:rPr>
+              <w:t>History</w:t>
+            </w:r>
+            <w:r>
+              <w:rPr>
+                <w:rFonts w:ascii="Times New Roman" w:eastAsia="Times New Roman" w:hAnsi="Times New Roman"/>
+                <w:bCs/>
+                <w:color w:val="000000"/>
+                <w:sz w:val="24"/>
+                <w:szCs w:val="32"/>
+              </w:rPr>
+              <w:t xml:space="preserve"> </w:t>
+            </w:r>
+            <w:r>
+              <w:rPr>
+                <w:rFonts w:ascii="Times New Roman" w:eastAsia="Times New Roman" w:hAnsi="Times New Roman"/>
+                <w:bCs/>
                 <w:color w:val="000000"/>
                 <w:sz w:val="24"/>
                 <w:szCs w:val="32"/>
@@ -737,7 +819,28 @@
                 <w:sz w:val="24"/>
                 <w:szCs w:val="32"/>
               </w:rPr>
-              <w:t>Dalam System Informasi Evaluasi Dan Penilitian Menggunakan</w:t>
+              <w:t xml:space="preserve">Dalam </w:t>
+            </w:r>
+            <w:r>
+              <w:rPr>
+                <w:rFonts w:ascii="Times New Roman" w:eastAsia="Times New Roman" w:hAnsi="Times New Roman"/>
+                <w:bCs/>
+                <w:i/>
+                <w:color w:val="000000"/>
+                <w:sz w:val="24"/>
+                <w:szCs w:val="32"/>
+              </w:rPr>
+              <w:t>System</w:t>
+            </w:r>
+            <w:r>
+              <w:rPr>
+                <w:rFonts w:ascii="Times New Roman" w:eastAsia="Times New Roman" w:hAnsi="Times New Roman"/>
+                <w:bCs/>
+                <w:color w:val="000000"/>
+                <w:sz w:val="24"/>
+                <w:szCs w:val="32"/>
+              </w:rPr>
+              <w:t xml:space="preserve"> Informasi Evaluasi Dan Penilitian Menggunakan</w:t>
             </w:r>
             <w:r>
               <w:rPr>
@@ -751,11 +854,22 @@
               <w:rPr>
                 <w:rFonts w:ascii="Times New Roman" w:eastAsia="Times New Roman" w:hAnsi="Times New Roman"/>
                 <w:bCs/>
+                <w:i/>
                 <w:color w:val="000000"/>
                 <w:sz w:val="24"/>
                 <w:szCs w:val="32"/>
               </w:rPr>
-              <w:t>String Matching Method Berbasis Web</w:t>
+              <w:t>String Matching Method</w:t>
+            </w:r>
+            <w:r>
+              <w:rPr>
+                <w:rFonts w:ascii="Times New Roman" w:eastAsia="Times New Roman" w:hAnsi="Times New Roman"/>
+                <w:bCs/>
+                <w:color w:val="000000"/>
+                <w:sz w:val="24"/>
+                <w:szCs w:val="32"/>
+              </w:rPr>
+              <w:t xml:space="preserve"> Berbasis Web</w:t>
             </w:r>
           </w:p>
         </w:tc>
@@ -4838,14 +4952,14 @@
       <w:pPr>
         <w:pStyle w:val="Heading1"/>
       </w:pPr>
-      <w:bookmarkStart w:id="2" w:name="_Toc499850540"/>
-      <w:bookmarkStart w:id="3" w:name="_Toc500322799"/>
+      <w:bookmarkStart w:id="3" w:name="_Toc499850540"/>
+      <w:bookmarkStart w:id="4" w:name="_Toc500322799"/>
       <w:r>
         <w:lastRenderedPageBreak/>
         <w:t>BAB 1. PENDAHULUAN</w:t>
       </w:r>
-      <w:bookmarkEnd w:id="2"/>
       <w:bookmarkEnd w:id="3"/>
+      <w:bookmarkEnd w:id="4"/>
     </w:p>
     <w:p>
       <w:pPr>
@@ -4862,7 +4976,7 @@
           <w:sz w:val="24"/>
         </w:rPr>
       </w:pPr>
-      <w:bookmarkStart w:id="4" w:name="_Toc500322800"/>
+      <w:bookmarkStart w:id="5" w:name="_Toc500322800"/>
       <w:r>
         <w:rPr>
           <w:rFonts w:ascii="Times New Roman" w:hAnsi="Times New Roman"/>
@@ -4872,7 +4986,7 @@
         </w:rPr>
         <w:t>Latar Belakang</w:t>
       </w:r>
-      <w:bookmarkEnd w:id="4"/>
+      <w:bookmarkEnd w:id="5"/>
     </w:p>
     <w:p>
       <w:pPr>
@@ -5549,7 +5663,7 @@
           <w:sz w:val="24"/>
         </w:rPr>
       </w:pPr>
-      <w:bookmarkStart w:id="5" w:name="_Toc500322801"/>
+      <w:bookmarkStart w:id="6" w:name="_Toc500322801"/>
       <w:r>
         <w:rPr>
           <w:rFonts w:ascii="Times New Roman" w:hAnsi="Times New Roman"/>
@@ -5559,7 +5673,7 @@
         </w:rPr>
         <w:t>Identifikasi Masalah</w:t>
       </w:r>
-      <w:bookmarkEnd w:id="5"/>
+      <w:bookmarkEnd w:id="6"/>
     </w:p>
     <w:p>
       <w:pPr>
@@ -5666,7 +5780,7 @@
           <w:sz w:val="24"/>
         </w:rPr>
       </w:pPr>
-      <w:bookmarkStart w:id="6" w:name="_Toc500322802"/>
+      <w:bookmarkStart w:id="7" w:name="_Toc500322802"/>
       <w:r>
         <w:rPr>
           <w:rFonts w:ascii="Times New Roman" w:hAnsi="Times New Roman"/>
@@ -5676,7 +5790,7 @@
         </w:rPr>
         <w:t>Tujuan</w:t>
       </w:r>
-      <w:bookmarkEnd w:id="6"/>
+      <w:bookmarkEnd w:id="7"/>
     </w:p>
     <w:p>
       <w:pPr>
@@ -5810,7 +5924,7 @@
           <w:sz w:val="24"/>
         </w:rPr>
       </w:pPr>
-      <w:bookmarkStart w:id="7" w:name="_Toc500322803"/>
+      <w:bookmarkStart w:id="8" w:name="_Toc500322803"/>
       <w:r>
         <w:rPr>
           <w:rFonts w:ascii="Times New Roman" w:hAnsi="Times New Roman"/>
@@ -5820,7 +5934,7 @@
         </w:rPr>
         <w:t>Ruang Lingkup</w:t>
       </w:r>
-      <w:bookmarkEnd w:id="7"/>
+      <w:bookmarkEnd w:id="8"/>
     </w:p>
     <w:p>
       <w:pPr>
@@ -5921,12 +6035,12 @@
       <w:pPr>
         <w:pStyle w:val="Heading1"/>
       </w:pPr>
-      <w:bookmarkStart w:id="8" w:name="_Toc500322804"/>
+      <w:bookmarkStart w:id="9" w:name="_Toc500322804"/>
       <w:r>
         <w:lastRenderedPageBreak/>
         <w:t>BAB 2. TINJAUAN PUSTAKA</w:t>
       </w:r>
-      <w:bookmarkEnd w:id="8"/>
+      <w:bookmarkEnd w:id="9"/>
     </w:p>
     <w:p>
       <w:pPr>
@@ -5952,7 +6066,7 @@
           <w:szCs w:val="24"/>
         </w:rPr>
       </w:pPr>
-      <w:bookmarkStart w:id="9" w:name="_Toc500322805"/>
+      <w:bookmarkStart w:id="10" w:name="_Toc500322805"/>
       <w:r>
         <w:rPr>
           <w:rFonts w:ascii="Times New Roman" w:hAnsi="Times New Roman"/>
@@ -5963,7 +6077,7 @@
         </w:rPr>
         <w:t>Teori Pendukung</w:t>
       </w:r>
-      <w:bookmarkEnd w:id="9"/>
+      <w:bookmarkEnd w:id="10"/>
     </w:p>
     <w:p>
       <w:pPr>
@@ -5981,7 +6095,7 @@
           <w:color w:val="000000"/>
         </w:rPr>
       </w:pPr>
-      <w:bookmarkStart w:id="10" w:name="_Toc513235184"/>
+      <w:bookmarkStart w:id="11" w:name="_Toc513235184"/>
       <w:r>
         <w:rPr>
           <w:rFonts w:ascii="Times New Roman" w:hAnsi="Times New Roman"/>
@@ -5991,7 +6105,7 @@
         </w:rPr>
         <w:t>Artificial Inteligence</w:t>
       </w:r>
-      <w:bookmarkEnd w:id="10"/>
+      <w:bookmarkEnd w:id="11"/>
     </w:p>
     <w:p>
       <w:pPr>
@@ -6067,7 +6181,7 @@
           <w:color w:val="000000"/>
         </w:rPr>
       </w:pPr>
-      <w:bookmarkStart w:id="11" w:name="_Toc513235185"/>
+      <w:bookmarkStart w:id="12" w:name="_Toc513235185"/>
       <w:r>
         <w:rPr>
           <w:rFonts w:ascii="Times New Roman" w:hAnsi="Times New Roman"/>
@@ -6093,7 +6207,7 @@
         </w:rPr>
         <w:t>)</w:t>
       </w:r>
-      <w:bookmarkEnd w:id="11"/>
+      <w:bookmarkEnd w:id="12"/>
     </w:p>
     <w:p>
       <w:pPr>
@@ -6204,8 +6318,8 @@
           <w:color w:val="000000"/>
         </w:rPr>
       </w:pPr>
-      <w:bookmarkStart w:id="12" w:name="_Toc513235186"/>
-      <w:bookmarkStart w:id="13" w:name="_Toc500322808"/>
+      <w:bookmarkStart w:id="13" w:name="_Toc513235186"/>
+      <w:bookmarkStart w:id="14" w:name="_Toc500322808"/>
       <w:r>
         <w:rPr>
           <w:rFonts w:ascii="Times New Roman" w:hAnsi="Times New Roman"/>
@@ -6223,7 +6337,7 @@
         </w:rPr>
         <w:t>Booyer-Moore</w:t>
       </w:r>
-      <w:bookmarkEnd w:id="12"/>
+      <w:bookmarkEnd w:id="13"/>
     </w:p>
     <w:p>
       <w:pPr>
@@ -7904,7 +8018,7 @@
         <w:t>perbandingan karakter yang terjadi: 17</w:t>
       </w:r>
     </w:p>
-    <w:bookmarkEnd w:id="13"/>
+    <w:bookmarkEnd w:id="14"/>
     <w:p>
       <w:pPr>
         <w:pStyle w:val="Heading3"/>
@@ -8121,7 +8235,7 @@
           <w:szCs w:val="24"/>
         </w:rPr>
       </w:pPr>
-      <w:bookmarkStart w:id="14" w:name="_Toc500322809"/>
+      <w:bookmarkStart w:id="15" w:name="_Toc500322809"/>
       <w:r>
         <w:rPr>
           <w:rFonts w:ascii="Times New Roman" w:hAnsi="Times New Roman"/>
@@ -8133,7 +8247,7 @@
         <w:lastRenderedPageBreak/>
         <w:t>Jurnal Pendukung</w:t>
       </w:r>
-      <w:bookmarkEnd w:id="14"/>
+      <w:bookmarkEnd w:id="15"/>
     </w:p>
     <w:p>
       <w:pPr>
@@ -8904,7 +9018,7 @@
           <w:szCs w:val="24"/>
         </w:rPr>
       </w:pPr>
-      <w:bookmarkStart w:id="15" w:name="_Toc500322810"/>
+      <w:bookmarkStart w:id="16" w:name="_Toc500322810"/>
       <w:r>
         <w:rPr>
           <w:rFonts w:ascii="Times New Roman" w:hAnsi="Times New Roman"/>
@@ -8915,7 +9029,7 @@
         </w:rPr>
         <w:t>Artikel Pendukung</w:t>
       </w:r>
-      <w:bookmarkEnd w:id="15"/>
+      <w:bookmarkEnd w:id="16"/>
       <w:r>
         <w:rPr>
           <w:rFonts w:ascii="Times New Roman" w:hAnsi="Times New Roman"/>
@@ -9046,12 +9160,12 @@
       <w:pPr>
         <w:pStyle w:val="Heading1"/>
       </w:pPr>
-      <w:bookmarkStart w:id="16" w:name="_Toc500322811"/>
+      <w:bookmarkStart w:id="17" w:name="_Toc500322811"/>
       <w:r>
         <w:lastRenderedPageBreak/>
         <w:t>BAB 3. METODE PELAKSANAAN</w:t>
       </w:r>
-      <w:bookmarkEnd w:id="16"/>
+      <w:bookmarkEnd w:id="17"/>
     </w:p>
     <w:p>
       <w:pPr>
@@ -9077,7 +9191,7 @@
           <w:szCs w:val="24"/>
         </w:rPr>
       </w:pPr>
-      <w:bookmarkStart w:id="17" w:name="_Toc500322812"/>
+      <w:bookmarkStart w:id="18" w:name="_Toc500322812"/>
       <w:r>
         <w:rPr>
           <w:rFonts w:ascii="Times New Roman" w:hAnsi="Times New Roman"/>
@@ -9088,7 +9202,7 @@
         </w:rPr>
         <w:t>Perancangan dan Pembuatan Alat</w:t>
       </w:r>
-      <w:bookmarkEnd w:id="17"/>
+      <w:bookmarkEnd w:id="18"/>
       <w:r>
         <w:rPr>
           <w:rFonts w:ascii="Times New Roman" w:hAnsi="Times New Roman"/>
@@ -9099,8 +9213,6 @@
         </w:rPr>
         <w:t xml:space="preserve"> (***Ini juga contoh UI gak ada***)</w:t>
       </w:r>
-      <w:bookmarkStart w:id="18" w:name="_GoBack"/>
-      <w:bookmarkEnd w:id="18"/>
     </w:p>
     <w:p>
       <w:pPr>

</xml_diff>

<commit_message>
Update terbaru BAB I dan Daftar Pustaka
</commit_message>
<xml_diff>
--- a/PROPOSAL.docx
+++ b/PROPOSAL.docx
@@ -400,8 +400,6 @@
           <w:szCs w:val="24"/>
         </w:rPr>
       </w:pPr>
-      <w:bookmarkStart w:id="0" w:name="_GoBack"/>
-      <w:bookmarkEnd w:id="0"/>
     </w:p>
     <w:p>
       <w:pPr>
@@ -635,14 +633,14 @@
           <w:lang w:val="en-US"/>
         </w:rPr>
       </w:pPr>
-      <w:bookmarkStart w:id="1" w:name="_Toc499850539"/>
-      <w:bookmarkStart w:id="2" w:name="_Toc500322798"/>
+      <w:bookmarkStart w:id="0" w:name="_Toc499850539"/>
+      <w:bookmarkStart w:id="1" w:name="_Toc500322798"/>
       <w:r>
         <w:lastRenderedPageBreak/>
         <w:t xml:space="preserve">PENGESAHAN </w:t>
       </w:r>
+      <w:bookmarkEnd w:id="0"/>
       <w:bookmarkEnd w:id="1"/>
-      <w:bookmarkEnd w:id="2"/>
       <w:r>
         <w:t>PENELITIAN INTERNAL</w:t>
       </w:r>
@@ -4952,14 +4950,21 @@
       <w:pPr>
         <w:pStyle w:val="Heading1"/>
       </w:pPr>
-      <w:bookmarkStart w:id="3" w:name="_Toc499850540"/>
-      <w:bookmarkStart w:id="4" w:name="_Toc500322799"/>
+      <w:bookmarkStart w:id="2" w:name="_Toc499850540"/>
+      <w:bookmarkStart w:id="3" w:name="_Toc500322799"/>
       <w:r>
         <w:lastRenderedPageBreak/>
         <w:t>BAB 1. PENDAHULUAN</w:t>
       </w:r>
+      <w:bookmarkEnd w:id="2"/>
       <w:bookmarkEnd w:id="3"/>
-      <w:bookmarkEnd w:id="4"/>
+    </w:p>
+    <w:p>
+      <w:pPr>
+        <w:rPr>
+          <w:lang w:val="id-ID"/>
+        </w:rPr>
+      </w:pPr>
     </w:p>
     <w:p>
       <w:pPr>
@@ -4976,7 +4981,7 @@
           <w:sz w:val="24"/>
         </w:rPr>
       </w:pPr>
-      <w:bookmarkStart w:id="5" w:name="_Toc500322800"/>
+      <w:bookmarkStart w:id="4" w:name="_Toc500322800"/>
       <w:r>
         <w:rPr>
           <w:rFonts w:ascii="Times New Roman" w:hAnsi="Times New Roman"/>
@@ -4986,7 +4991,97 @@
         </w:rPr>
         <w:t>Latar Belakang</w:t>
       </w:r>
-      <w:bookmarkEnd w:id="5"/>
+      <w:bookmarkEnd w:id="4"/>
+    </w:p>
+    <w:p>
+      <w:pPr>
+        <w:spacing w:line="276" w:lineRule="auto"/>
+        <w:ind w:left="360" w:firstLine="360"/>
+        <w:jc w:val="both"/>
+        <w:rPr>
+          <w:rFonts w:ascii="Times New Roman" w:hAnsi="Times New Roman"/>
+          <w:sz w:val="24"/>
+        </w:rPr>
+      </w:pPr>
+      <w:r>
+        <w:rPr>
+          <w:rFonts w:ascii="Times New Roman" w:hAnsi="Times New Roman"/>
+          <w:sz w:val="24"/>
+        </w:rPr>
+        <w:t xml:space="preserve">Perkembangan teknologi pada era globalisasi sudah dirasakan oleh manusia saat ini. </w:t>
+      </w:r>
+      <w:r>
+        <w:rPr>
+          <w:rFonts w:ascii="Times New Roman" w:hAnsi="Times New Roman"/>
+          <w:sz w:val="24"/>
+        </w:rPr>
+        <w:t>Manusia dengan teknologi tidak dapat dipisahkan dari kehidupn sehari-hari, seakan teknologi adalah kebutuhan manusia dalam menjawab setiap tantangan dunia modern</w:t>
+      </w:r>
+      <w:r>
+        <w:rPr>
+          <w:rFonts w:ascii="Times New Roman" w:hAnsi="Times New Roman"/>
+          <w:sz w:val="24"/>
+        </w:rPr>
+        <w:t xml:space="preserve"> sekrang ini</w:t>
+      </w:r>
+      <w:r>
+        <w:rPr>
+          <w:rFonts w:ascii="Times New Roman" w:hAnsi="Times New Roman"/>
+          <w:sz w:val="24"/>
+        </w:rPr>
+        <w:t>. Manusia memanfaatkan teknologi untuk membantu pekerjaan agar lebih cepat dan efisien</w:t>
+      </w:r>
+      <w:r>
+        <w:rPr>
+          <w:rFonts w:ascii="Times New Roman" w:hAnsi="Times New Roman"/>
+          <w:sz w:val="24"/>
+        </w:rPr>
+        <w:t xml:space="preserve">, </w:t>
+      </w:r>
+      <w:r>
+        <w:rPr>
+          <w:rFonts w:ascii="Times New Roman" w:hAnsi="Times New Roman"/>
+          <w:sz w:val="24"/>
+        </w:rPr>
+        <w:t>s</w:t>
+      </w:r>
+      <w:r>
+        <w:rPr>
+          <w:rFonts w:ascii="Times New Roman" w:hAnsi="Times New Roman"/>
+          <w:sz w:val="24"/>
+        </w:rPr>
+        <w:t xml:space="preserve">alah satu pemanfaatan teknologinya adalah pencarian </w:t>
+      </w:r>
+      <w:r>
+        <w:rPr>
+          <w:rFonts w:ascii="Times New Roman" w:hAnsi="Times New Roman"/>
+          <w:i/>
+          <w:sz w:val="24"/>
+        </w:rPr>
+        <w:t>history</w:t>
+      </w:r>
+      <w:r>
+        <w:rPr>
+          <w:rFonts w:ascii="Times New Roman" w:hAnsi="Times New Roman"/>
+          <w:i/>
+          <w:sz w:val="24"/>
+        </w:rPr>
+        <w:t xml:space="preserve"> </w:t>
+      </w:r>
+      <w:r>
+        <w:rPr>
+          <w:rFonts w:ascii="Times New Roman" w:hAnsi="Times New Roman"/>
+          <w:sz w:val="24"/>
+        </w:rPr>
+        <w:t>proposal penelitian</w:t>
+      </w:r>
+      <w:r>
+        <w:rPr>
+          <w:rFonts w:ascii="Times New Roman" w:hAnsi="Times New Roman"/>
+          <w:sz w:val="24"/>
+        </w:rPr>
+        <w:t xml:space="preserve">. </w:t>
+      </w:r>
     </w:p>
     <w:p>
       <w:pPr>
@@ -5003,7 +5098,44 @@
           <w:rFonts w:ascii="Times New Roman" w:hAnsi="Times New Roman"/>
           <w:sz w:val="24"/>
         </w:rPr>
-        <w:t xml:space="preserve">Pelaku sektor logistik optimis perkembangan bisnis dan kinerja sektor logistik 2017 dapat lebih baik dari tahun lalu. Respon positif ini tercermin dari hasil jajak pendapat </w:t>
+        <w:t>Penelitian merupakan suatu proses mencari sesuatu secara sistimatis dalam waktu yang relatif lama dengan menggunakan metode ilmiah dengan prosedur maupun aturan yang berlaku (Zainal A Hasibuan, 2007</w:t>
+      </w:r>
+      <w:proofErr w:type="gramStart"/>
+      <w:r>
+        <w:rPr>
+          <w:rFonts w:ascii="Times New Roman" w:hAnsi="Times New Roman"/>
+          <w:sz w:val="24"/>
+        </w:rPr>
+        <w:t>).</w:t>
+      </w:r>
+      <w:r>
+        <w:rPr>
+          <w:rFonts w:ascii="Times New Roman" w:hAnsi="Times New Roman"/>
+          <w:sz w:val="24"/>
+        </w:rPr>
+        <w:t>[</w:t>
+      </w:r>
+      <w:proofErr w:type="gramEnd"/>
+      <w:r>
+        <w:rPr>
+          <w:rFonts w:ascii="Times New Roman" w:hAnsi="Times New Roman"/>
+          <w:sz w:val="24"/>
+        </w:rPr>
+        <w:t>1</w:t>
+      </w:r>
+      <w:r>
+        <w:rPr>
+          <w:rFonts w:ascii="Times New Roman" w:hAnsi="Times New Roman"/>
+          <w:sz w:val="24"/>
+        </w:rPr>
+        <w:t>] Dalam melakukan penelitian, seorang peneliti harus membuat proposal penelitian guna mendapat dana dari pihak terkait untuk menopang jalannya penelitian. Oleh karena itu</w:t>
+      </w:r>
+      <w:r>
+        <w:rPr>
+          <w:rFonts w:ascii="Times New Roman" w:hAnsi="Times New Roman"/>
+          <w:sz w:val="24"/>
+        </w:rPr>
+        <w:t xml:space="preserve">, dibuatlah </w:t>
       </w:r>
       <w:r>
         <w:rPr>
@@ -5011,38 +5143,85 @@
           <w:i/>
           <w:sz w:val="24"/>
         </w:rPr>
-        <w:t>Supply Chain</w:t>
-      </w:r>
-      <w:r>
-        <w:rPr>
-          <w:rFonts w:ascii="Times New Roman" w:hAnsi="Times New Roman"/>
-          <w:sz w:val="24"/>
-        </w:rPr>
-        <w:t xml:space="preserve"> Indonesia. Hasil jejak pendapat menunjukan sebagian besar responden (79,2%) optimis bahwa perkembangan bisnis logistik di Indonesia pada tahun 2017 lebih baik dibandingkan 2016. Sebanyak 14,18% responden menyatakan perkembangan bisnis logistik pada 2017 akan tetap dan hanya sebagian kecil (1,9%) responden pesimis</w:t>
-      </w:r>
-      <w:r>
-        <w:rPr>
-          <w:rFonts w:ascii="Times New Roman" w:hAnsi="Times New Roman"/>
-          <w:sz w:val="24"/>
-        </w:rPr>
-        <w:t>.</w:t>
-      </w:r>
-      <w:r>
-        <w:rPr>
-          <w:rFonts w:ascii="Times New Roman" w:hAnsi="Times New Roman"/>
-          <w:noProof/>
-          <w:sz w:val="24"/>
-          <w:vertAlign w:val="superscript"/>
-        </w:rPr>
-        <w:t xml:space="preserve"> </w:t>
-      </w:r>
-      <w:r>
-        <w:rPr>
-          <w:rFonts w:ascii="Times New Roman" w:hAnsi="Times New Roman"/>
-          <w:noProof/>
-          <w:sz w:val="24"/>
-        </w:rPr>
-        <w:t>[1]</w:t>
+        <w:t>system</w:t>
+      </w:r>
+      <w:r>
+        <w:rPr>
+          <w:rFonts w:ascii="Times New Roman" w:hAnsi="Times New Roman"/>
+          <w:sz w:val="24"/>
+        </w:rPr>
+        <w:t xml:space="preserve"> i</w:t>
+      </w:r>
+      <w:r>
+        <w:rPr>
+          <w:rFonts w:ascii="Times New Roman" w:hAnsi="Times New Roman"/>
+          <w:sz w:val="24"/>
+        </w:rPr>
+        <w:t xml:space="preserve">nformasi </w:t>
+      </w:r>
+      <w:r>
+        <w:rPr>
+          <w:rFonts w:ascii="Times New Roman" w:hAnsi="Times New Roman"/>
+          <w:sz w:val="24"/>
+        </w:rPr>
+        <w:t>e</w:t>
+      </w:r>
+      <w:r>
+        <w:rPr>
+          <w:rFonts w:ascii="Times New Roman" w:hAnsi="Times New Roman"/>
+          <w:sz w:val="24"/>
+        </w:rPr>
+        <w:t xml:space="preserve">valuasi </w:t>
+      </w:r>
+      <w:r>
+        <w:rPr>
+          <w:rFonts w:ascii="Times New Roman" w:hAnsi="Times New Roman"/>
+          <w:sz w:val="24"/>
+        </w:rPr>
+        <w:t>d</w:t>
+      </w:r>
+      <w:r>
+        <w:rPr>
+          <w:rFonts w:ascii="Times New Roman" w:hAnsi="Times New Roman"/>
+          <w:sz w:val="24"/>
+        </w:rPr>
+        <w:t xml:space="preserve">an </w:t>
+      </w:r>
+      <w:r>
+        <w:rPr>
+          <w:rFonts w:ascii="Times New Roman" w:hAnsi="Times New Roman"/>
+          <w:sz w:val="24"/>
+        </w:rPr>
+        <w:t>pe</w:t>
+      </w:r>
+      <w:r>
+        <w:rPr>
+          <w:rFonts w:ascii="Times New Roman" w:hAnsi="Times New Roman"/>
+          <w:sz w:val="24"/>
+        </w:rPr>
+        <w:t>nilitian</w:t>
+      </w:r>
+      <w:r>
+        <w:rPr>
+          <w:rFonts w:ascii="Times New Roman" w:hAnsi="Times New Roman"/>
+          <w:sz w:val="24"/>
+        </w:rPr>
+        <w:t xml:space="preserve"> untuk mencari </w:t>
+      </w:r>
+      <w:r>
+        <w:rPr>
+          <w:rFonts w:ascii="Times New Roman" w:hAnsi="Times New Roman"/>
+          <w:i/>
+          <w:sz w:val="24"/>
+        </w:rPr>
+        <w:t>history</w:t>
+      </w:r>
+      <w:r>
+        <w:rPr>
+          <w:rFonts w:ascii="Times New Roman" w:hAnsi="Times New Roman"/>
+          <w:sz w:val="24"/>
+        </w:rPr>
+        <w:t xml:space="preserve"> proposal penelitian yang telah dilakukan.</w:t>
       </w:r>
     </w:p>
     <w:p>
@@ -5058,24 +5237,17 @@
       <w:r>
         <w:rPr>
           <w:rFonts w:ascii="Times New Roman" w:hAnsi="Times New Roman"/>
-          <w:sz w:val="24"/>
-        </w:rPr>
-        <w:t xml:space="preserve">Pelaku sektor logistik tentu membutuhkan suatu inovasi untuk meningkatkan daya saing dalam memberikan pelayanan terbaiknya pada konsumen, salah satunya pada sistem </w:t>
-      </w:r>
-      <w:r>
-        <w:rPr>
-          <w:rFonts w:ascii="Times New Roman" w:hAnsi="Times New Roman"/>
           <w:i/>
           <w:sz w:val="24"/>
         </w:rPr>
-        <w:t>warehouse</w:t>
-      </w:r>
-      <w:r>
-        <w:rPr>
-          <w:rFonts w:ascii="Times New Roman" w:hAnsi="Times New Roman"/>
-          <w:sz w:val="24"/>
-        </w:rPr>
-        <w:t xml:space="preserve">, karena sistem tersebut dimanfaatkan untuk mengontrol pada pergerakan </w:t>
+        <w:t>History</w:t>
+      </w:r>
+      <w:r>
+        <w:rPr>
+          <w:rFonts w:ascii="Times New Roman" w:hAnsi="Times New Roman"/>
+          <w:sz w:val="24"/>
+        </w:rPr>
+        <w:t xml:space="preserve"> adalah catatan data yang telah ditelusuri. </w:t>
       </w:r>
       <w:r>
         <w:rPr>
@@ -5083,70 +5255,14 @@
           <w:i/>
           <w:sz w:val="24"/>
         </w:rPr>
-        <w:t>supply chain</w:t>
-      </w:r>
-      <w:r>
-        <w:rPr>
-          <w:rFonts w:ascii="Times New Roman" w:hAnsi="Times New Roman"/>
-          <w:sz w:val="24"/>
-        </w:rPr>
-        <w:t>.</w:t>
-      </w:r>
-      <w:r>
-        <w:rPr>
-          <w:rFonts w:ascii="Times New Roman" w:hAnsi="Times New Roman"/>
-          <w:noProof/>
-          <w:sz w:val="24"/>
-          <w:vertAlign w:val="superscript"/>
-        </w:rPr>
-        <w:t xml:space="preserve"> </w:t>
-      </w:r>
-      <w:r>
-        <w:rPr>
-          <w:rFonts w:ascii="Times New Roman" w:hAnsi="Times New Roman"/>
-          <w:noProof/>
-          <w:sz w:val="24"/>
-        </w:rPr>
-        <w:t>[2]</w:t>
-      </w:r>
-      <w:r>
-        <w:rPr>
-          <w:rFonts w:ascii="Times New Roman" w:hAnsi="Times New Roman"/>
-          <w:sz w:val="24"/>
-        </w:rPr>
-        <w:t xml:space="preserve"> </w:t>
-      </w:r>
-      <w:r>
-        <w:rPr>
-          <w:rFonts w:ascii="Times New Roman" w:hAnsi="Times New Roman"/>
-          <w:i/>
-          <w:sz w:val="24"/>
-        </w:rPr>
-        <w:t>Warehouse Management System</w:t>
-      </w:r>
-      <w:r>
-        <w:rPr>
-          <w:rFonts w:ascii="Times New Roman" w:hAnsi="Times New Roman"/>
-          <w:sz w:val="24"/>
-        </w:rPr>
-        <w:t xml:space="preserve"> (WMS) merupakan suatu kunci utama dalam supply chain, merujuk pada proses integrasi sistem dalam (1) memilih bahan mentah, (2) membuat bahan mentah menjadi barang jadi, (3) memberikan nilai tambah dari produksi barang jadi tersebut, (4) mendistribusikan serta mempromosikan produk ke retailer maupun pelanggan, (5) memfasilitasi pertukaran informasi para pemain bisnis.</w:t>
-      </w:r>
-      <w:r>
-        <w:rPr>
-          <w:rFonts w:ascii="Times New Roman" w:hAnsi="Times New Roman"/>
-          <w:noProof/>
-          <w:sz w:val="24"/>
-          <w:vertAlign w:val="superscript"/>
-        </w:rPr>
-        <w:t xml:space="preserve"> </w:t>
-      </w:r>
-      <w:r>
-        <w:rPr>
-          <w:rFonts w:ascii="Times New Roman" w:hAnsi="Times New Roman"/>
-          <w:noProof/>
-          <w:sz w:val="24"/>
-        </w:rPr>
-        <w:t>[3]</w:t>
+        <w:t>History</w:t>
+      </w:r>
+      <w:r>
+        <w:rPr>
+          <w:rFonts w:ascii="Times New Roman" w:hAnsi="Times New Roman"/>
+          <w:sz w:val="24"/>
+        </w:rPr>
+        <w:t xml:space="preserve"> yang lengkap dan akurat dapat dicari dengan pemanfaatan teknologi yang tepat. Untuk itu diperlukan sebuah teknik yang tepat yaitu dengan mencocokkan dua string yang berbeda. </w:t>
       </w:r>
     </w:p>
     <w:p>
@@ -5164,7 +5280,7 @@
           <w:rFonts w:ascii="Times New Roman" w:hAnsi="Times New Roman"/>
           <w:sz w:val="24"/>
         </w:rPr>
-        <w:t xml:space="preserve">WMS memiliki proses penyeleksian barang yang berada pada saat penerimaan barang, penempatan barang dan pencarian barang. Tujuannya untuk membedakan barang yang akan di ditempatkan pada rak-rak gudang berdasarkan jenisnya, sehingga lebih memudahkan dalam penempatan barang secara </w:t>
+        <w:t xml:space="preserve">Teknik yang digunakan dalam pencarian </w:t>
       </w:r>
       <w:r>
         <w:rPr>
@@ -5172,6 +5288,81 @@
           <w:i/>
           <w:sz w:val="24"/>
         </w:rPr>
+        <w:t>history</w:t>
+      </w:r>
+      <w:r>
+        <w:rPr>
+          <w:rFonts w:ascii="Times New Roman" w:hAnsi="Times New Roman"/>
+          <w:sz w:val="24"/>
+        </w:rPr>
+        <w:t xml:space="preserve"> adalah dengan menggunakan metode pencocokan string (</w:t>
+      </w:r>
+      <w:r>
+        <w:rPr>
+          <w:rFonts w:ascii="Times New Roman" w:hAnsi="Times New Roman"/>
+          <w:i/>
+          <w:sz w:val="24"/>
+        </w:rPr>
+        <w:t>String Matching</w:t>
+      </w:r>
+      <w:r>
+        <w:rPr>
+          <w:rFonts w:ascii="Times New Roman" w:hAnsi="Times New Roman"/>
+          <w:sz w:val="24"/>
+        </w:rPr>
+        <w:t xml:space="preserve">) dan algoritma </w:t>
+      </w:r>
+      <w:r>
+        <w:rPr>
+          <w:rFonts w:ascii="Times New Roman" w:hAnsi="Times New Roman"/>
+          <w:i/>
+          <w:sz w:val="24"/>
+        </w:rPr>
+        <w:t>Booyer-Moore</w:t>
+      </w:r>
+      <w:r>
+        <w:rPr>
+          <w:rFonts w:ascii="Times New Roman" w:hAnsi="Times New Roman"/>
+          <w:sz w:val="24"/>
+        </w:rPr>
+        <w:t xml:space="preserve">. </w:t>
+      </w:r>
+      <w:r>
+        <w:rPr>
+          <w:rFonts w:ascii="Times New Roman" w:hAnsi="Times New Roman"/>
+          <w:i/>
+          <w:sz w:val="24"/>
+        </w:rPr>
+        <w:t>String Matching Method</w:t>
+      </w:r>
+      <w:r>
+        <w:rPr>
+          <w:rFonts w:ascii="Times New Roman" w:hAnsi="Times New Roman"/>
+          <w:sz w:val="24"/>
+        </w:rPr>
+        <w:t xml:space="preserve"> adalah bagian dalam proses pencarian string digunakan untuk mendapatkan data yang sesuai dengan kebutuhan informasi. Sehingga memudahkan dalam melakukan pencarian </w:t>
+      </w:r>
+      <w:r>
+        <w:rPr>
+          <w:rFonts w:ascii="Times New Roman" w:hAnsi="Times New Roman"/>
+          <w:i/>
+          <w:sz w:val="24"/>
+        </w:rPr>
+        <w:t>history</w:t>
+      </w:r>
+      <w:r>
+        <w:rPr>
+          <w:rFonts w:ascii="Times New Roman" w:hAnsi="Times New Roman"/>
+          <w:sz w:val="24"/>
+        </w:rPr>
+        <w:t xml:space="preserve"> secara </w:t>
+      </w:r>
+      <w:r>
+        <w:rPr>
+          <w:rFonts w:ascii="Times New Roman" w:hAnsi="Times New Roman"/>
+          <w:i/>
+          <w:sz w:val="24"/>
+        </w:rPr>
         <w:t>real-time</w:t>
       </w:r>
       <w:r>
@@ -5179,21 +5370,7 @@
           <w:rFonts w:ascii="Times New Roman" w:hAnsi="Times New Roman"/>
           <w:sz w:val="24"/>
         </w:rPr>
-        <w:t>,</w:t>
-      </w:r>
-      <w:r>
-        <w:rPr>
-          <w:rFonts w:ascii="Times New Roman" w:hAnsi="Times New Roman"/>
-          <w:sz w:val="24"/>
-        </w:rPr>
-        <w:t xml:space="preserve"> </w:t>
-      </w:r>
-      <w:r>
-        <w:rPr>
-          <w:rFonts w:ascii="Times New Roman" w:hAnsi="Times New Roman"/>
-          <w:sz w:val="24"/>
-        </w:rPr>
-        <w:t xml:space="preserve">dan untuk menghindari resiko terharap kerusakan dan kehilangan. </w:t>
+        <w:t xml:space="preserve"> dan akurat.</w:t>
       </w:r>
     </w:p>
     <w:p>
@@ -5203,52 +5380,15 @@
         <w:jc w:val="both"/>
         <w:rPr>
           <w:rFonts w:ascii="Times New Roman" w:hAnsi="Times New Roman"/>
-          <w:color w:val="000000"/>
-          <w:sz w:val="24"/>
-          <w:szCs w:val="24"/>
-        </w:rPr>
-      </w:pPr>
-      <w:r>
-        <w:rPr>
-          <w:rFonts w:ascii="Times New Roman" w:hAnsi="Times New Roman"/>
-          <w:sz w:val="24"/>
-        </w:rPr>
-        <w:t>Pada PKM ini, t</w:t>
-      </w:r>
-      <w:r>
-        <w:rPr>
-          <w:rFonts w:ascii="Times New Roman" w:hAnsi="Times New Roman"/>
-          <w:sz w:val="24"/>
-        </w:rPr>
-        <w:t xml:space="preserve">eknologi yang diciptakan </w:t>
-      </w:r>
-      <w:r>
-        <w:rPr>
-          <w:rFonts w:ascii="Times New Roman" w:hAnsi="Times New Roman"/>
-          <w:sz w:val="24"/>
-        </w:rPr>
-        <w:t>dapat</w:t>
-      </w:r>
-      <w:r>
-        <w:rPr>
-          <w:rFonts w:ascii="Times New Roman" w:hAnsi="Times New Roman"/>
-          <w:sz w:val="24"/>
-        </w:rPr>
-        <w:t xml:space="preserve"> memberikan sebuah hasil </w:t>
-      </w:r>
-      <w:r>
-        <w:rPr>
-          <w:rFonts w:ascii="Times New Roman" w:hAnsi="Times New Roman"/>
-          <w:sz w:val="24"/>
-        </w:rPr>
-        <w:t>yang akan sangat bermanfaat</w:t>
-      </w:r>
-      <w:r>
-        <w:rPr>
-          <w:rFonts w:ascii="Times New Roman" w:hAnsi="Times New Roman"/>
-          <w:sz w:val="24"/>
-        </w:rPr>
-        <w:t xml:space="preserve">, penulis berupaya menciptakan </w:t>
+          <w:sz w:val="24"/>
+        </w:rPr>
+      </w:pPr>
+      <w:r>
+        <w:rPr>
+          <w:rFonts w:ascii="Times New Roman" w:hAnsi="Times New Roman"/>
+          <w:sz w:val="24"/>
+        </w:rPr>
+        <w:t xml:space="preserve">Pada penelitian ini, teknologi yang diciptakan dapat memberikan hasil yang bermanfaat, penulis berusaha menciptakan Penerapan AI pada Pencarian </w:t>
       </w:r>
       <w:r>
         <w:rPr>
@@ -5256,28 +5396,14 @@
           <w:i/>
           <w:sz w:val="24"/>
         </w:rPr>
-        <w:t>prototype RFID conveyor belt</w:t>
-      </w:r>
-      <w:r>
-        <w:rPr>
-          <w:rFonts w:ascii="Times New Roman" w:hAnsi="Times New Roman"/>
-          <w:sz w:val="24"/>
-        </w:rPr>
-        <w:t xml:space="preserve"> pada</w:t>
-      </w:r>
-      <w:r>
-        <w:rPr>
-          <w:rFonts w:ascii="Times New Roman" w:hAnsi="Times New Roman"/>
-          <w:sz w:val="24"/>
-        </w:rPr>
-        <w:t xml:space="preserve"> WMS </w:t>
-      </w:r>
-      <w:r>
-        <w:rPr>
-          <w:rFonts w:ascii="Times New Roman" w:hAnsi="Times New Roman"/>
-          <w:sz w:val="24"/>
-        </w:rPr>
-        <w:t xml:space="preserve">berbasis </w:t>
+        <w:t>History</w:t>
+      </w:r>
+      <w:r>
+        <w:rPr>
+          <w:rFonts w:ascii="Times New Roman" w:hAnsi="Times New Roman"/>
+          <w:sz w:val="24"/>
+        </w:rPr>
+        <w:t xml:space="preserve"> Proposal Penelitian dalam </w:t>
       </w:r>
       <w:r>
         <w:rPr>
@@ -5285,7 +5411,14 @@
           <w:i/>
           <w:sz w:val="24"/>
         </w:rPr>
-        <w:t>I</w:t>
+        <w:t>System</w:t>
+      </w:r>
+      <w:r>
+        <w:rPr>
+          <w:rFonts w:ascii="Times New Roman" w:hAnsi="Times New Roman"/>
+          <w:sz w:val="24"/>
+        </w:rPr>
+        <w:t xml:space="preserve"> Informasi Evaluasi dan Penelitian Menggunakan </w:t>
       </w:r>
       <w:r>
         <w:rPr>
@@ -5293,29 +5426,7 @@
           <w:i/>
           <w:sz w:val="24"/>
         </w:rPr>
-        <w:t xml:space="preserve">nternet of Things </w:t>
-      </w:r>
-      <w:r>
-        <w:rPr>
-          <w:rFonts w:ascii="Times New Roman" w:hAnsi="Times New Roman"/>
-          <w:sz w:val="24"/>
-        </w:rPr>
-        <w:t>(</w:t>
-      </w:r>
-      <w:r>
-        <w:rPr>
-          <w:rFonts w:ascii="Times New Roman" w:hAnsi="Times New Roman"/>
-          <w:i/>
-          <w:sz w:val="24"/>
-        </w:rPr>
-        <w:t>IoT</w:t>
-      </w:r>
-      <w:r>
-        <w:rPr>
-          <w:rFonts w:ascii="Times New Roman" w:hAnsi="Times New Roman"/>
-          <w:sz w:val="24"/>
-        </w:rPr>
-        <w:t>)</w:t>
+        <w:t>String Matching Method</w:t>
       </w:r>
       <w:r>
         <w:rPr>
@@ -5323,274 +5434,6 @@
           <w:sz w:val="24"/>
         </w:rPr>
         <w:t xml:space="preserve">. </w:t>
-      </w:r>
-      <w:r>
-        <w:rPr>
-          <w:rFonts w:ascii="Times New Roman" w:hAnsi="Times New Roman"/>
-          <w:i/>
-          <w:sz w:val="24"/>
-        </w:rPr>
-        <w:t>IoT</w:t>
-      </w:r>
-      <w:r>
-        <w:rPr>
-          <w:rFonts w:ascii="Times New Roman" w:hAnsi="Times New Roman"/>
-          <w:sz w:val="24"/>
-        </w:rPr>
-        <w:t xml:space="preserve"> adalah sebuah gagasan dimana semua benda di dunia nyata dapat berkomunikasi satu dengan yang lain sebagai bagian dari satu kesatuan sistem terpadu menggunakan jaringan internet sebagai penghubung. </w:t>
-      </w:r>
-      <w:r>
-        <w:rPr>
-          <w:rFonts w:ascii="Times New Roman" w:hAnsi="Times New Roman"/>
-          <w:i/>
-          <w:sz w:val="24"/>
-        </w:rPr>
-        <w:t xml:space="preserve">Prototype </w:t>
-      </w:r>
-      <w:r>
-        <w:rPr>
-          <w:rFonts w:ascii="Times New Roman" w:hAnsi="Times New Roman"/>
-          <w:sz w:val="24"/>
-        </w:rPr>
-        <w:t>yang dibangun</w:t>
-      </w:r>
-      <w:r>
-        <w:rPr>
-          <w:rFonts w:ascii="Times New Roman" w:hAnsi="Times New Roman"/>
-          <w:sz w:val="24"/>
-        </w:rPr>
-        <w:t xml:space="preserve"> terdiri dari </w:t>
-      </w:r>
-      <w:r>
-        <w:rPr>
-          <w:rFonts w:ascii="Times New Roman" w:hAnsi="Times New Roman"/>
-          <w:i/>
-          <w:sz w:val="24"/>
-        </w:rPr>
-        <w:t xml:space="preserve">microcontroller </w:t>
-      </w:r>
-      <w:r>
-        <w:rPr>
-          <w:rFonts w:ascii="Times New Roman" w:hAnsi="Times New Roman"/>
-          <w:sz w:val="24"/>
-        </w:rPr>
-        <w:t xml:space="preserve">Arduino yang di-integrasikan dengan RFID dan </w:t>
-      </w:r>
-      <w:r>
-        <w:rPr>
-          <w:rFonts w:ascii="Times New Roman" w:hAnsi="Times New Roman"/>
-          <w:i/>
-          <w:sz w:val="24"/>
-        </w:rPr>
-        <w:t>conveyor belt</w:t>
-      </w:r>
-      <w:r>
-        <w:rPr>
-          <w:rFonts w:ascii="Times New Roman" w:hAnsi="Times New Roman"/>
-          <w:sz w:val="24"/>
-        </w:rPr>
-        <w:t xml:space="preserve">. RFID digunakan untuk </w:t>
-      </w:r>
-      <w:r>
-        <w:rPr>
-          <w:rFonts w:ascii="Times New Roman" w:hAnsi="Times New Roman"/>
-          <w:color w:val="000000"/>
-          <w:sz w:val="24"/>
-          <w:szCs w:val="24"/>
-        </w:rPr>
-        <w:t xml:space="preserve">membaca RFID </w:t>
-      </w:r>
-      <w:r>
-        <w:rPr>
-          <w:rFonts w:ascii="Times New Roman" w:hAnsi="Times New Roman"/>
-          <w:i/>
-          <w:color w:val="000000"/>
-          <w:sz w:val="24"/>
-          <w:szCs w:val="24"/>
-        </w:rPr>
-        <w:t>tag</w:t>
-      </w:r>
-      <w:r>
-        <w:rPr>
-          <w:rFonts w:ascii="Times New Roman" w:hAnsi="Times New Roman"/>
-          <w:color w:val="000000"/>
-          <w:sz w:val="24"/>
-          <w:szCs w:val="24"/>
-        </w:rPr>
-        <w:t xml:space="preserve"> pada barang yang berjalan pada </w:t>
-      </w:r>
-      <w:r>
-        <w:rPr>
-          <w:rFonts w:ascii="Times New Roman" w:hAnsi="Times New Roman"/>
-          <w:i/>
-          <w:color w:val="000000"/>
-          <w:sz w:val="24"/>
-          <w:szCs w:val="24"/>
-        </w:rPr>
-        <w:t>conveyor belt</w:t>
-      </w:r>
-      <w:r>
-        <w:rPr>
-          <w:rFonts w:ascii="Times New Roman" w:hAnsi="Times New Roman"/>
-          <w:color w:val="000000"/>
-          <w:sz w:val="24"/>
-          <w:szCs w:val="24"/>
-        </w:rPr>
-        <w:t xml:space="preserve">, kemudian </w:t>
-      </w:r>
-      <w:r>
-        <w:rPr>
-          <w:rFonts w:ascii="Times New Roman" w:hAnsi="Times New Roman"/>
-          <w:i/>
-          <w:sz w:val="24"/>
-        </w:rPr>
-        <w:t xml:space="preserve">microcontroller </w:t>
-      </w:r>
-      <w:r>
-        <w:rPr>
-          <w:rFonts w:ascii="Times New Roman" w:hAnsi="Times New Roman"/>
-          <w:sz w:val="24"/>
-        </w:rPr>
-        <w:t>Arduino</w:t>
-      </w:r>
-      <w:r>
-        <w:rPr>
-          <w:rFonts w:ascii="Times New Roman" w:hAnsi="Times New Roman"/>
-          <w:color w:val="000000"/>
-          <w:sz w:val="24"/>
-          <w:szCs w:val="24"/>
-        </w:rPr>
-        <w:t xml:space="preserve"> menggerakkan </w:t>
-      </w:r>
-      <w:r>
-        <w:rPr>
-          <w:rFonts w:ascii="Times New Roman" w:hAnsi="Times New Roman"/>
-          <w:i/>
-          <w:color w:val="000000"/>
-          <w:sz w:val="24"/>
-          <w:szCs w:val="24"/>
-        </w:rPr>
-        <w:t>servo</w:t>
-      </w:r>
-      <w:r>
-        <w:rPr>
-          <w:rFonts w:ascii="Times New Roman" w:hAnsi="Times New Roman"/>
-          <w:color w:val="000000"/>
-          <w:sz w:val="24"/>
-          <w:szCs w:val="24"/>
-        </w:rPr>
-        <w:t xml:space="preserve"> motor sesuai jenis barang sesuai data yang diterima dari </w:t>
-      </w:r>
-      <w:r>
-        <w:rPr>
-          <w:rFonts w:ascii="Times New Roman" w:hAnsi="Times New Roman"/>
-          <w:i/>
-          <w:color w:val="000000"/>
-          <w:sz w:val="24"/>
-          <w:szCs w:val="24"/>
-        </w:rPr>
-        <w:t>web service</w:t>
-      </w:r>
-      <w:r>
-        <w:rPr>
-          <w:rFonts w:ascii="Times New Roman" w:hAnsi="Times New Roman"/>
-          <w:color w:val="000000"/>
-          <w:sz w:val="24"/>
-          <w:szCs w:val="24"/>
-        </w:rPr>
-        <w:t xml:space="preserve"> pada </w:t>
-      </w:r>
-      <w:r>
-        <w:rPr>
-          <w:rFonts w:ascii="Times New Roman" w:hAnsi="Times New Roman"/>
-          <w:i/>
-          <w:color w:val="000000"/>
-          <w:sz w:val="24"/>
-          <w:szCs w:val="24"/>
-        </w:rPr>
-        <w:t xml:space="preserve">server-side </w:t>
-      </w:r>
-      <w:r>
-        <w:rPr>
-          <w:rFonts w:ascii="Times New Roman" w:hAnsi="Times New Roman"/>
-          <w:color w:val="000000"/>
-          <w:sz w:val="24"/>
-          <w:szCs w:val="24"/>
-        </w:rPr>
-        <w:t xml:space="preserve">yang akan dibangun menggunakan </w:t>
-      </w:r>
-      <w:r>
-        <w:rPr>
-          <w:rFonts w:ascii="Times New Roman" w:hAnsi="Times New Roman"/>
-          <w:i/>
-          <w:color w:val="000000"/>
-          <w:sz w:val="24"/>
-          <w:szCs w:val="24"/>
-        </w:rPr>
-        <w:t>framework</w:t>
-      </w:r>
-      <w:r>
-        <w:rPr>
-          <w:rFonts w:ascii="Times New Roman" w:hAnsi="Times New Roman"/>
-          <w:color w:val="000000"/>
-          <w:sz w:val="24"/>
-          <w:szCs w:val="24"/>
-        </w:rPr>
-        <w:t xml:space="preserve"> Codeigniter. WMS digunakan untuk memonitoring penempatan dan pelacakan barang agar secara </w:t>
-      </w:r>
-      <w:r>
-        <w:rPr>
-          <w:rFonts w:ascii="Times New Roman" w:hAnsi="Times New Roman"/>
-          <w:i/>
-          <w:color w:val="000000"/>
-          <w:sz w:val="24"/>
-          <w:szCs w:val="24"/>
-        </w:rPr>
-        <w:t>real-time</w:t>
-      </w:r>
-      <w:r>
-        <w:rPr>
-          <w:rFonts w:ascii="Times New Roman" w:hAnsi="Times New Roman"/>
-          <w:color w:val="000000"/>
-          <w:sz w:val="24"/>
-          <w:szCs w:val="24"/>
-        </w:rPr>
-        <w:t>.</w:t>
-      </w:r>
-      <w:r>
-        <w:rPr>
-          <w:rFonts w:ascii="Times New Roman" w:hAnsi="Times New Roman"/>
-          <w:sz w:val="24"/>
-        </w:rPr>
-        <w:t xml:space="preserve"> </w:t>
-      </w:r>
-      <w:r>
-        <w:rPr>
-          <w:rFonts w:ascii="Times New Roman" w:hAnsi="Times New Roman"/>
-          <w:color w:val="000000"/>
-          <w:sz w:val="24"/>
-          <w:szCs w:val="24"/>
-        </w:rPr>
-        <w:t xml:space="preserve">Pengembangan </w:t>
-      </w:r>
-      <w:r>
-        <w:rPr>
-          <w:rFonts w:ascii="Times New Roman" w:hAnsi="Times New Roman"/>
-          <w:i/>
-          <w:color w:val="000000"/>
-          <w:sz w:val="24"/>
-          <w:szCs w:val="24"/>
-        </w:rPr>
-        <w:t>prototype</w:t>
-      </w:r>
-      <w:r>
-        <w:rPr>
-          <w:rFonts w:ascii="Times New Roman" w:hAnsi="Times New Roman"/>
-          <w:color w:val="000000"/>
-          <w:sz w:val="24"/>
-          <w:szCs w:val="24"/>
-        </w:rPr>
-        <w:t xml:space="preserve"> ini tentunya sangat berguna untuk pergudangan modern.</w:t>
       </w:r>
     </w:p>
     <w:p>
@@ -5608,7 +5451,7 @@
           <w:rFonts w:ascii="Times New Roman" w:hAnsi="Times New Roman"/>
           <w:sz w:val="24"/>
         </w:rPr>
-        <w:t xml:space="preserve">Dengan demikian, pengembangan </w:t>
+        <w:t xml:space="preserve">Kecerdasan Buatan atau </w:t>
       </w:r>
       <w:r>
         <w:rPr>
@@ -5616,31 +5459,19 @@
           <w:i/>
           <w:sz w:val="24"/>
         </w:rPr>
-        <w:t>prototype</w:t>
-      </w:r>
-      <w:r>
-        <w:rPr>
-          <w:rFonts w:ascii="Times New Roman" w:hAnsi="Times New Roman"/>
-          <w:sz w:val="24"/>
-        </w:rPr>
-        <w:t xml:space="preserve"> ini dapat membantu pelaku sektor logistik di Indonesia untuk menigkatkan daya saingnya dan membantu proses aktifitas yang terjadi pada gudang.</w:t>
+        <w:t>Artificial Intelligence</w:t>
+      </w:r>
+      <w:r>
+        <w:rPr>
+          <w:rFonts w:ascii="Times New Roman" w:hAnsi="Times New Roman"/>
+          <w:sz w:val="24"/>
+        </w:rPr>
+        <w:t xml:space="preserve"> (AI) adalah ilmu yang mengembangkan komputer supaya dapat bekerja dan berpikir serta mengambil keputusan seperti layaknya manusia.</w:t>
       </w:r>
     </w:p>
     <w:p>
       <w:pPr>
         <w:spacing w:line="276" w:lineRule="auto"/>
-        <w:ind w:left="360" w:firstLine="450"/>
-        <w:jc w:val="both"/>
-        <w:rPr>
-          <w:rFonts w:ascii="Times New Roman" w:hAnsi="Times New Roman"/>
-          <w:sz w:val="24"/>
-        </w:rPr>
-      </w:pPr>
-    </w:p>
-    <w:p>
-      <w:pPr>
-        <w:spacing w:line="276" w:lineRule="auto"/>
-        <w:ind w:left="360" w:firstLine="450"/>
         <w:jc w:val="both"/>
         <w:rPr>
           <w:rFonts w:ascii="Times New Roman" w:hAnsi="Times New Roman"/>
@@ -5663,7 +5494,7 @@
           <w:sz w:val="24"/>
         </w:rPr>
       </w:pPr>
-      <w:bookmarkStart w:id="6" w:name="_Toc500322801"/>
+      <w:bookmarkStart w:id="5" w:name="_Toc500322801"/>
       <w:r>
         <w:rPr>
           <w:rFonts w:ascii="Times New Roman" w:hAnsi="Times New Roman"/>
@@ -5673,7 +5504,7 @@
         </w:rPr>
         <w:t>Identifikasi Masalah</w:t>
       </w:r>
-      <w:bookmarkEnd w:id="6"/>
+      <w:bookmarkEnd w:id="5"/>
     </w:p>
     <w:p>
       <w:pPr>
@@ -5710,8 +5541,35 @@
           <w:color w:val="000000"/>
           <w:szCs w:val="24"/>
         </w:rPr>
-        <w:lastRenderedPageBreak/>
-        <w:t xml:space="preserve">Bagaimana cara agar pelaku sektor logistik bisa mengikatkan daya saingnya terhadap pergerakkan </w:t>
+        <w:t xml:space="preserve">Bagaimana cara menerapkan </w:t>
+      </w:r>
+      <w:r>
+        <w:rPr>
+          <w:color w:val="000000"/>
+          <w:szCs w:val="24"/>
+        </w:rPr>
+        <w:t xml:space="preserve">kecerdasan buatan atau </w:t>
+      </w:r>
+      <w:r>
+        <w:rPr>
+          <w:color w:val="000000"/>
+          <w:szCs w:val="24"/>
+        </w:rPr>
+        <w:t xml:space="preserve">AI pada </w:t>
+      </w:r>
+      <w:r>
+        <w:rPr>
+          <w:color w:val="000000"/>
+          <w:szCs w:val="24"/>
+        </w:rPr>
+        <w:t xml:space="preserve">mesin </w:t>
+      </w:r>
+      <w:r>
+        <w:rPr>
+          <w:color w:val="000000"/>
+          <w:szCs w:val="24"/>
+        </w:rPr>
+        <w:t xml:space="preserve">pencarian </w:t>
       </w:r>
       <w:r>
         <w:rPr>
@@ -5719,7 +5577,22 @@
           <w:color w:val="000000"/>
           <w:szCs w:val="24"/>
         </w:rPr>
-        <w:t>supply chain</w:t>
+        <w:t>history</w:t>
+      </w:r>
+      <w:r>
+        <w:rPr>
+          <w:color w:val="000000"/>
+          <w:szCs w:val="24"/>
+        </w:rPr>
+        <w:t xml:space="preserve"> proposal penelitian berbasis web dengan </w:t>
+      </w:r>
+      <w:r>
+        <w:rPr>
+          <w:i/>
+          <w:color w:val="000000"/>
+          <w:szCs w:val="24"/>
+        </w:rPr>
+        <w:t>String Matching Method</w:t>
       </w:r>
       <w:r>
         <w:rPr>
@@ -5747,23 +5620,52 @@
           <w:color w:val="000000"/>
           <w:szCs w:val="24"/>
         </w:rPr>
-        <w:t xml:space="preserve">Bagaimana cara agar pelaku sektor logistik dapat memanfaatkan teknologi </w:t>
-      </w:r>
-      <w:r>
-        <w:rPr>
-          <w:i/>
+        <w:t xml:space="preserve">Bagaimana cara agar </w:t>
+      </w:r>
+      <w:r>
+        <w:rPr>
           <w:color w:val="000000"/>
           <w:szCs w:val="24"/>
         </w:rPr>
-        <w:t>IoT</w:t>
+        <w:t>peneliti</w:t>
       </w:r>
       <w:r>
         <w:rPr>
           <w:color w:val="000000"/>
           <w:szCs w:val="24"/>
         </w:rPr>
+        <w:t xml:space="preserve"> dapat memanfaatkan teknologi </w:t>
+      </w:r>
+      <w:r>
+        <w:rPr>
+          <w:color w:val="000000"/>
+          <w:szCs w:val="24"/>
+        </w:rPr>
+        <w:t>kecerdasan buatan atau AI dalam membantu proses penelitiannya</w:t>
+      </w:r>
+      <w:r>
+        <w:rPr>
+          <w:color w:val="000000"/>
+          <w:szCs w:val="24"/>
+        </w:rPr>
         <w:t>?</w:t>
       </w:r>
+    </w:p>
+    <w:p>
+      <w:pPr>
+        <w:rPr>
+          <w:color w:val="000000"/>
+          <w:szCs w:val="24"/>
+        </w:rPr>
+      </w:pPr>
+    </w:p>
+    <w:p>
+      <w:pPr>
+        <w:rPr>
+          <w:color w:val="000000"/>
+          <w:szCs w:val="24"/>
+        </w:rPr>
+      </w:pPr>
     </w:p>
     <w:p>
       <w:pPr>
@@ -5780,7 +5682,7 @@
           <w:sz w:val="24"/>
         </w:rPr>
       </w:pPr>
-      <w:bookmarkStart w:id="7" w:name="_Toc500322802"/>
+      <w:bookmarkStart w:id="6" w:name="_Toc500322802"/>
       <w:r>
         <w:rPr>
           <w:rFonts w:ascii="Times New Roman" w:hAnsi="Times New Roman"/>
@@ -5788,9 +5690,10 @@
           <w:color w:val="000000"/>
           <w:sz w:val="24"/>
         </w:rPr>
+        <w:lastRenderedPageBreak/>
         <w:t>Tujuan</w:t>
       </w:r>
-      <w:bookmarkEnd w:id="7"/>
+      <w:bookmarkEnd w:id="6"/>
     </w:p>
     <w:p>
       <w:pPr>
@@ -5826,7 +5729,7 @@
           <w:color w:val="000000"/>
           <w:szCs w:val="24"/>
         </w:rPr>
-        <w:t xml:space="preserve">Pelaku sektor logistik perlu mengembangkan </w:t>
+        <w:t xml:space="preserve">Penggunaan metode </w:t>
       </w:r>
       <w:r>
         <w:rPr>
@@ -5834,14 +5737,14 @@
           <w:color w:val="000000"/>
           <w:szCs w:val="24"/>
         </w:rPr>
-        <w:t xml:space="preserve">prototype RFID conveyor belt </w:t>
+        <w:t xml:space="preserve">string matching </w:t>
       </w:r>
       <w:r>
         <w:rPr>
           <w:color w:val="000000"/>
           <w:szCs w:val="24"/>
         </w:rPr>
-        <w:t xml:space="preserve">pada WMS, sehingga bisa meningkatkan daya saing pada pergerakkan </w:t>
+        <w:t xml:space="preserve">dengan algoritma </w:t>
       </w:r>
       <w:r>
         <w:rPr>
@@ -5849,14 +5752,14 @@
           <w:color w:val="000000"/>
           <w:szCs w:val="24"/>
         </w:rPr>
-        <w:t>supply chain</w:t>
+        <w:t>booyer-moore</w:t>
       </w:r>
       <w:r>
         <w:rPr>
           <w:color w:val="000000"/>
           <w:szCs w:val="24"/>
         </w:rPr>
-        <w:t>.</w:t>
+        <w:t xml:space="preserve"> guna membantu penerapan AI pada system informasi evaluasi dan penelitian.</w:t>
       </w:r>
     </w:p>
     <w:p>
@@ -5880,34 +5783,77 @@
       </w:r>
       <w:r>
         <w:rPr>
+          <w:color w:val="000000"/>
+          <w:szCs w:val="24"/>
+        </w:rPr>
+        <w:t xml:space="preserve">kecerdasan buatan atau </w:t>
+      </w:r>
+      <w:r>
+        <w:rPr>
+          <w:color w:val="000000"/>
+          <w:szCs w:val="24"/>
+        </w:rPr>
+        <w:t>AI</w:t>
+      </w:r>
+      <w:r>
+        <w:rPr>
+          <w:color w:val="000000"/>
+          <w:szCs w:val="24"/>
+        </w:rPr>
+        <w:t xml:space="preserve"> untuk memfasilitasi </w:t>
+      </w:r>
+      <w:r>
+        <w:rPr>
+          <w:color w:val="000000"/>
+          <w:szCs w:val="24"/>
+        </w:rPr>
+        <w:t>peneliti</w:t>
+      </w:r>
+      <w:r>
+        <w:rPr>
+          <w:color w:val="000000"/>
+          <w:szCs w:val="24"/>
+        </w:rPr>
+        <w:t xml:space="preserve"> agar dapat</w:t>
+      </w:r>
+      <w:r>
+        <w:rPr>
+          <w:color w:val="000000"/>
+          <w:szCs w:val="24"/>
+        </w:rPr>
+        <w:t xml:space="preserve"> mengontrol rekam jejak atau </w:t>
+      </w:r>
+      <w:r>
+        <w:rPr>
           <w:i/>
           <w:color w:val="000000"/>
           <w:szCs w:val="24"/>
         </w:rPr>
-        <w:t>IoT</w:t>
+        <w:t xml:space="preserve">history </w:t>
       </w:r>
       <w:r>
         <w:rPr>
           <w:color w:val="000000"/>
           <w:szCs w:val="24"/>
         </w:rPr>
-        <w:t xml:space="preserve"> untuk memfasilitasi pelaku sektor logistik agar dapat mengontrol proses pergudangan secara </w:t>
-      </w:r>
-      <w:r>
-        <w:rPr>
-          <w:i/>
+        <w:t>proposal penelitiannya</w:t>
+      </w:r>
+      <w:r>
+        <w:rPr>
           <w:color w:val="000000"/>
           <w:szCs w:val="24"/>
         </w:rPr>
-        <w:t>real-time</w:t>
-      </w:r>
-      <w:r>
+        <w:t>.</w:t>
+      </w:r>
+    </w:p>
+    <w:p>
+      <w:pPr>
+        <w:pStyle w:val="ListParagraph"/>
         <w:rPr>
           <w:color w:val="000000"/>
           <w:szCs w:val="24"/>
         </w:rPr>
-        <w:t>.</w:t>
-      </w:r>
+      </w:pPr>
     </w:p>
     <w:p>
       <w:pPr>
@@ -5924,7 +5870,7 @@
           <w:sz w:val="24"/>
         </w:rPr>
       </w:pPr>
-      <w:bookmarkStart w:id="8" w:name="_Toc500322803"/>
+      <w:bookmarkStart w:id="7" w:name="_Toc500322803"/>
       <w:r>
         <w:rPr>
           <w:rFonts w:ascii="Times New Roman" w:hAnsi="Times New Roman"/>
@@ -5934,23 +5880,52 @@
         </w:rPr>
         <w:t>Ruang Lingkup</w:t>
       </w:r>
-      <w:bookmarkEnd w:id="8"/>
+      <w:bookmarkEnd w:id="7"/>
     </w:p>
     <w:p>
       <w:pPr>
         <w:spacing w:line="276" w:lineRule="auto"/>
         <w:ind w:left="360"/>
-        <w:rPr>
-          <w:rFonts w:ascii="Times New Roman" w:hAnsi="Times New Roman"/>
-          <w:sz w:val="24"/>
-        </w:rPr>
-      </w:pPr>
-      <w:r>
-        <w:rPr>
-          <w:rFonts w:ascii="Times New Roman" w:hAnsi="Times New Roman"/>
-          <w:sz w:val="24"/>
-        </w:rPr>
-        <w:t xml:space="preserve">PROFIT-WMS berbasis </w:t>
+        <w:jc w:val="both"/>
+        <w:rPr>
+          <w:rFonts w:ascii="Times New Roman" w:hAnsi="Times New Roman"/>
+          <w:sz w:val="24"/>
+        </w:rPr>
+      </w:pPr>
+      <w:r>
+        <w:rPr>
+          <w:rFonts w:ascii="Times New Roman" w:hAnsi="Times New Roman"/>
+          <w:sz w:val="24"/>
+        </w:rPr>
+        <w:t>Sistem Informasi Evaluasi dan Penelian</w:t>
+      </w:r>
+      <w:r>
+        <w:rPr>
+          <w:rFonts w:ascii="Times New Roman" w:hAnsi="Times New Roman"/>
+          <w:sz w:val="24"/>
+        </w:rPr>
+        <w:t xml:space="preserve"> berbasis </w:t>
+      </w:r>
+      <w:r>
+        <w:rPr>
+          <w:rFonts w:ascii="Times New Roman" w:hAnsi="Times New Roman"/>
+          <w:sz w:val="24"/>
+        </w:rPr>
+        <w:t>Web</w:t>
+      </w:r>
+      <w:r>
+        <w:rPr>
+          <w:rFonts w:ascii="Times New Roman" w:hAnsi="Times New Roman"/>
+          <w:sz w:val="24"/>
+        </w:rPr>
+        <w:t xml:space="preserve"> menggunakan </w:t>
+      </w:r>
+      <w:r>
+        <w:rPr>
+          <w:rFonts w:ascii="Times New Roman" w:hAnsi="Times New Roman"/>
+          <w:sz w:val="24"/>
+        </w:rPr>
+        <w:t xml:space="preserve">metode </w:t>
       </w:r>
       <w:r>
         <w:rPr>
@@ -5958,14 +5933,21 @@
           <w:i/>
           <w:sz w:val="24"/>
         </w:rPr>
-        <w:t>IoT</w:t>
-      </w:r>
-      <w:r>
-        <w:rPr>
-          <w:rFonts w:ascii="Times New Roman" w:hAnsi="Times New Roman"/>
-          <w:sz w:val="24"/>
-        </w:rPr>
-        <w:t xml:space="preserve"> menggunakan perangkat keras yaitu RFID, </w:t>
+        <w:t xml:space="preserve">string matching </w:t>
+      </w:r>
+      <w:r>
+        <w:rPr>
+          <w:rFonts w:ascii="Times New Roman" w:hAnsi="Times New Roman"/>
+          <w:sz w:val="24"/>
+        </w:rPr>
+        <w:t>dan</w:t>
+      </w:r>
+      <w:r>
+        <w:rPr>
+          <w:rFonts w:ascii="Times New Roman" w:hAnsi="Times New Roman"/>
+          <w:sz w:val="24"/>
+        </w:rPr>
+        <w:t xml:space="preserve"> algoritma </w:t>
       </w:r>
       <w:r>
         <w:rPr>
@@ -5973,14 +5955,35 @@
           <w:i/>
           <w:sz w:val="24"/>
         </w:rPr>
-        <w:t>conveyor belt</w:t>
-      </w:r>
-      <w:r>
-        <w:rPr>
-          <w:rFonts w:ascii="Times New Roman" w:hAnsi="Times New Roman"/>
-          <w:sz w:val="24"/>
-        </w:rPr>
-        <w:t xml:space="preserve">, </w:t>
+        <w:t xml:space="preserve">boyer-moore </w:t>
+      </w:r>
+      <w:r>
+        <w:rPr>
+          <w:rFonts w:ascii="Times New Roman" w:hAnsi="Times New Roman"/>
+          <w:sz w:val="24"/>
+        </w:rPr>
+        <w:t xml:space="preserve">untuk mencari </w:t>
+      </w:r>
+      <w:r>
+        <w:rPr>
+          <w:rFonts w:ascii="Times New Roman" w:hAnsi="Times New Roman"/>
+          <w:sz w:val="24"/>
+        </w:rPr>
+        <w:t xml:space="preserve">karakter yang mendekati karakter yang dicari </w:t>
+      </w:r>
+      <w:r>
+        <w:rPr>
+          <w:rFonts w:ascii="Times New Roman" w:hAnsi="Times New Roman"/>
+          <w:sz w:val="24"/>
+        </w:rPr>
+        <w:t xml:space="preserve">serta </w:t>
+      </w:r>
+      <w:r>
+        <w:rPr>
+          <w:rFonts w:ascii="Times New Roman" w:hAnsi="Times New Roman"/>
+          <w:sz w:val="24"/>
+        </w:rPr>
+        <w:t xml:space="preserve">menggunakan </w:t>
       </w:r>
       <w:r>
         <w:rPr>
@@ -5988,14 +5991,21 @@
           <w:i/>
           <w:sz w:val="24"/>
         </w:rPr>
-        <w:t xml:space="preserve">microcontroller </w:t>
-      </w:r>
-      <w:r>
-        <w:rPr>
-          <w:rFonts w:ascii="Times New Roman" w:hAnsi="Times New Roman"/>
-          <w:sz w:val="24"/>
-        </w:rPr>
-        <w:t xml:space="preserve">Arduino uno serta </w:t>
+        <w:t xml:space="preserve">framework </w:t>
+      </w:r>
+      <w:r>
+        <w:rPr>
+          <w:rFonts w:ascii="Times New Roman" w:hAnsi="Times New Roman"/>
+          <w:sz w:val="24"/>
+        </w:rPr>
+        <w:t>Codeigniter</w:t>
+      </w:r>
+      <w:r>
+        <w:rPr>
+          <w:rFonts w:ascii="Times New Roman" w:hAnsi="Times New Roman"/>
+          <w:sz w:val="24"/>
+        </w:rPr>
+        <w:t xml:space="preserve"> dan </w:t>
       </w:r>
       <w:r>
         <w:rPr>
@@ -6003,14 +6013,14 @@
           <w:i/>
           <w:sz w:val="24"/>
         </w:rPr>
-        <w:t xml:space="preserve">framework </w:t>
-      </w:r>
-      <w:r>
-        <w:rPr>
-          <w:rFonts w:ascii="Times New Roman" w:hAnsi="Times New Roman"/>
-          <w:sz w:val="24"/>
-        </w:rPr>
-        <w:t>Codeigniter.</w:t>
+        <w:t xml:space="preserve">database </w:t>
+      </w:r>
+      <w:r>
+        <w:rPr>
+          <w:rFonts w:ascii="Times New Roman" w:hAnsi="Times New Roman"/>
+          <w:sz w:val="24"/>
+        </w:rPr>
+        <w:t>MySQL untuk membangun Aplikasi.</w:t>
       </w:r>
     </w:p>
     <w:p>
@@ -6035,12 +6045,12 @@
       <w:pPr>
         <w:pStyle w:val="Heading1"/>
       </w:pPr>
-      <w:bookmarkStart w:id="9" w:name="_Toc500322804"/>
+      <w:bookmarkStart w:id="8" w:name="_Toc500322804"/>
       <w:r>
         <w:lastRenderedPageBreak/>
         <w:t>BAB 2. TINJAUAN PUSTAKA</w:t>
       </w:r>
-      <w:bookmarkEnd w:id="9"/>
+      <w:bookmarkEnd w:id="8"/>
     </w:p>
     <w:p>
       <w:pPr>
@@ -6066,7 +6076,7 @@
           <w:szCs w:val="24"/>
         </w:rPr>
       </w:pPr>
-      <w:bookmarkStart w:id="10" w:name="_Toc500322805"/>
+      <w:bookmarkStart w:id="9" w:name="_Toc500322805"/>
       <w:r>
         <w:rPr>
           <w:rFonts w:ascii="Times New Roman" w:hAnsi="Times New Roman"/>
@@ -6077,7 +6087,7 @@
         </w:rPr>
         <w:t>Teori Pendukung</w:t>
       </w:r>
-      <w:bookmarkEnd w:id="10"/>
+      <w:bookmarkEnd w:id="9"/>
     </w:p>
     <w:p>
       <w:pPr>
@@ -6095,7 +6105,7 @@
           <w:color w:val="000000"/>
         </w:rPr>
       </w:pPr>
-      <w:bookmarkStart w:id="11" w:name="_Toc513235184"/>
+      <w:bookmarkStart w:id="10" w:name="_Toc513235184"/>
       <w:r>
         <w:rPr>
           <w:rFonts w:ascii="Times New Roman" w:hAnsi="Times New Roman"/>
@@ -6105,7 +6115,7 @@
         </w:rPr>
         <w:t>Artificial Inteligence</w:t>
       </w:r>
-      <w:bookmarkEnd w:id="11"/>
+      <w:bookmarkEnd w:id="10"/>
     </w:p>
     <w:p>
       <w:pPr>
@@ -6142,27 +6152,19 @@
         <w:rPr>
           <w:szCs w:val="24"/>
         </w:rPr>
-        <w:t xml:space="preserve">, jaringan syaraf tiruan dan </w:t>
-      </w:r>
-      <w:proofErr w:type="gramStart"/>
-      <w:r>
-        <w:rPr>
-          <w:szCs w:val="24"/>
-        </w:rPr>
-        <w:t>robotika.</w:t>
-      </w:r>
-      <w:r>
-        <w:rPr>
-          <w:szCs w:val="24"/>
-        </w:rPr>
-        <w:t>[</w:t>
-      </w:r>
-      <w:proofErr w:type="gramEnd"/>
-      <w:r>
-        <w:rPr>
-          <w:szCs w:val="24"/>
-        </w:rPr>
-        <w:t>2]</w:t>
+        <w:t>, jaringan syaraf tiruan dan robotika.</w:t>
+      </w:r>
+      <w:r>
+        <w:rPr>
+          <w:szCs w:val="24"/>
+        </w:rPr>
+        <w:t xml:space="preserve"> </w:t>
+      </w:r>
+      <w:r>
+        <w:rPr>
+          <w:szCs w:val="24"/>
+        </w:rPr>
+        <w:t>[2]</w:t>
       </w:r>
     </w:p>
     <w:p>
@@ -6181,7 +6183,7 @@
           <w:color w:val="000000"/>
         </w:rPr>
       </w:pPr>
-      <w:bookmarkStart w:id="12" w:name="_Toc513235185"/>
+      <w:bookmarkStart w:id="11" w:name="_Toc513235185"/>
       <w:r>
         <w:rPr>
           <w:rFonts w:ascii="Times New Roman" w:hAnsi="Times New Roman"/>
@@ -6207,7 +6209,7 @@
         </w:rPr>
         <w:t>)</w:t>
       </w:r>
-      <w:bookmarkEnd w:id="12"/>
+      <w:bookmarkEnd w:id="11"/>
     </w:p>
     <w:p>
       <w:pPr>
@@ -6215,15 +6217,13 @@
         <w:ind w:firstLine="450"/>
       </w:pPr>
       <w:r>
-        <w:t xml:space="preserve">Dalam ilmu komputer string adalah deretan karakter. Walaupun sering juga dianggap sebagai data abstrak yang menyimpan sekuens nilai data, atau biasanya berupa bytes yang mana merupakan elemen yang digunakansebagai pembentuk karakter sesuai dengan encoding karakter yang disepakati seperti ASCII, ataupun EBCDIC. String dapat berupa kata, frase atau kalimat. Pencocokan String adalah sebuah permasalahan dalam menemukan pola susunan karakter string di dalam string lain atau bagian dari isi teks. Pencocokan string merupakan bagian utama dalam proses pencarian </w:t>
-      </w:r>
-      <w:proofErr w:type="gramStart"/>
-      <w:r>
-        <w:t>string.[</w:t>
-      </w:r>
-      <w:proofErr w:type="gramEnd"/>
-      <w:r>
-        <w:t>3]</w:t>
+        <w:t>Dalam ilmu komputer string adalah deretan karakter. Walaupun sering juga dianggap sebagai data abstrak yang menyimpan sekuens nilai data, atau biasanya berupa bytes yang mana merupakan elemen yang digunakansebagai pembentuk karakter sesuai dengan encoding karakter yang disepakati seperti ASCII, ataupun EBCDIC. String dapat berupa kata, frase atau kalimat. Pencocokan String adalah sebuah permasalahan dalam menemukan pola susunan karakter string di dalam string lain atau bagian dari isi teks. Pencocokan string merupakan bagian utama dalam proses pencarian string.</w:t>
+      </w:r>
+      <w:r>
+        <w:t xml:space="preserve"> </w:t>
+      </w:r>
+      <w:r>
+        <w:t>[3]</w:t>
       </w:r>
     </w:p>
     <w:p>
@@ -6268,7 +6268,16 @@
         </w:numPr>
       </w:pPr>
       <w:r>
-        <w:t>Exact string matching, merupakan proses mencocokan suatu string dengan susunan karakter yang tepat dalam string yang dicocokkan. Contoh: kata "step" akan menunjukkan kecocokan hanya dengan kata "step".</w:t>
+        <w:t xml:space="preserve">Exact </w:t>
+      </w:r>
+      <w:r>
+        <w:rPr>
+          <w:i/>
+        </w:rPr>
+        <w:t>String Matching</w:t>
+      </w:r>
+      <w:r>
+        <w:t>, merupakan proses mencocokan suatu string dengan susunan karakter yang tepat dalam string yang dicocokkan. Contoh: kata "step" akan menunjukkan kecocokan hanya dengan kata "step".</w:t>
       </w:r>
     </w:p>
     <w:p>
@@ -6281,13 +6290,28 @@
         <w:spacing w:after="160"/>
       </w:pPr>
       <w:r>
-        <w:t>Fuzzy string matching, merupakan pencocokan string secara samar, maksudnya ialah pencocokan string dimana yang dicocokkan memiliki kemiripan yang keduanya memiliki susunan karakter berbeda (mungkin jumlah atau urutannya) tetapi string-string tersebut memiliki kemiripan baik kemiripan tekstual/penulisan (</w:t>
+        <w:t xml:space="preserve">Fuzzy </w:t>
       </w:r>
       <w:r>
         <w:rPr>
           <w:i/>
         </w:rPr>
-        <w:t>approximate string matching</w:t>
+        <w:t>String Matching</w:t>
+      </w:r>
+      <w:r>
+        <w:t>, merupakan pencocokan string secara samar, maksudnya ialah pencocokan string dimana yang dicocokkan memiliki kemiripan yang keduanya memiliki susunan karakter berbeda (mungkin jumlah atau urutannya) tetapi string-string tersebut memiliki kemiripan baik kemiripan tekstual/penulisan (</w:t>
+      </w:r>
+      <w:r>
+        <w:rPr>
+          <w:i/>
+        </w:rPr>
+        <w:t xml:space="preserve">approximate </w:t>
+      </w:r>
+      <w:r>
+        <w:rPr>
+          <w:i/>
+        </w:rPr>
+        <w:t>String Matching</w:t>
       </w:r>
       <w:r>
         <w:t>) atau kemiripan ucapan (</w:t>
@@ -6296,7 +6320,13 @@
         <w:rPr>
           <w:i/>
         </w:rPr>
-        <w:t>Phonetic String Matching</w:t>
+        <w:t xml:space="preserve">Phonetic </w:t>
+      </w:r>
+      <w:r>
+        <w:rPr>
+          <w:i/>
+        </w:rPr>
+        <w:t>String Matching</w:t>
       </w:r>
       <w:r>
         <w:t>).</w:t>
@@ -6318,8 +6348,8 @@
           <w:color w:val="000000"/>
         </w:rPr>
       </w:pPr>
-      <w:bookmarkStart w:id="13" w:name="_Toc513235186"/>
-      <w:bookmarkStart w:id="14" w:name="_Toc500322808"/>
+      <w:bookmarkStart w:id="12" w:name="_Toc513235186"/>
+      <w:bookmarkStart w:id="13" w:name="_Toc500322808"/>
       <w:r>
         <w:rPr>
           <w:rFonts w:ascii="Times New Roman" w:hAnsi="Times New Roman"/>
@@ -6337,7 +6367,7 @@
         </w:rPr>
         <w:t>Booyer-Moore</w:t>
       </w:r>
-      <w:bookmarkEnd w:id="13"/>
+      <w:bookmarkEnd w:id="12"/>
     </w:p>
     <w:p>
       <w:pPr>
@@ -6409,13 +6439,36 @@
           <w:sz w:val="24"/>
           <w:szCs w:val="24"/>
         </w:rPr>
-        <w:t>Fast Text Searching With Errors</w:t>
+        <w:t xml:space="preserve">Fast Text Searching </w:t>
       </w:r>
       <w:proofErr w:type="gramStart"/>
       <w:r>
         <w:rPr>
           <w:rFonts w:ascii="Times New Roman" w:hAnsi="Times New Roman"/>
+          <w:b/>
           <w:bCs/>
+          <w:i/>
+          <w:sz w:val="24"/>
+          <w:szCs w:val="24"/>
+        </w:rPr>
+        <w:t>With</w:t>
+      </w:r>
+      <w:proofErr w:type="gramEnd"/>
+      <w:r>
+        <w:rPr>
+          <w:rFonts w:ascii="Times New Roman" w:hAnsi="Times New Roman"/>
+          <w:b/>
+          <w:bCs/>
+          <w:i/>
+          <w:sz w:val="24"/>
+          <w:szCs w:val="24"/>
+        </w:rPr>
+        <w:t xml:space="preserve"> Errors</w:t>
+      </w:r>
+      <w:r>
+        <w:rPr>
+          <w:rFonts w:ascii="Times New Roman" w:hAnsi="Times New Roman"/>
+          <w:bCs/>
           <w:sz w:val="24"/>
           <w:szCs w:val="24"/>
         </w:rPr>
@@ -6435,16 +6488,15 @@
           <w:sz w:val="24"/>
           <w:szCs w:val="24"/>
         </w:rPr>
-        <w:t>[</w:t>
-      </w:r>
-      <w:proofErr w:type="gramEnd"/>
-      <w:r>
-        <w:rPr>
-          <w:rFonts w:ascii="Times New Roman" w:hAnsi="Times New Roman"/>
-          <w:sz w:val="24"/>
-          <w:szCs w:val="24"/>
-        </w:rPr>
-        <w:t>4]</w:t>
+        <w:t xml:space="preserve"> </w:t>
+      </w:r>
+      <w:r>
+        <w:rPr>
+          <w:rFonts w:ascii="Times New Roman" w:hAnsi="Times New Roman"/>
+          <w:sz w:val="24"/>
+          <w:szCs w:val="24"/>
+        </w:rPr>
+        <w:t>[4]</w:t>
       </w:r>
     </w:p>
     <w:p>
@@ -6509,33 +6561,23 @@
           <w:sz w:val="24"/>
           <w:szCs w:val="24"/>
         </w:rPr>
-        <w:t xml:space="preserve"> didasarkan atas dua </w:t>
-      </w:r>
-      <w:proofErr w:type="gramStart"/>
-      <w:r>
-        <w:rPr>
-          <w:rFonts w:ascii="Times New Roman" w:hAnsi="Times New Roman"/>
-          <w:sz w:val="24"/>
-          <w:szCs w:val="24"/>
-        </w:rPr>
-        <w:t>teknik:</w:t>
-      </w:r>
-      <w:r>
-        <w:rPr>
-          <w:rFonts w:ascii="Times New Roman" w:hAnsi="Times New Roman"/>
-          <w:sz w:val="24"/>
-          <w:szCs w:val="24"/>
-        </w:rPr>
-        <w:t>[</w:t>
-      </w:r>
-      <w:proofErr w:type="gramEnd"/>
-      <w:r>
-        <w:rPr>
-          <w:rFonts w:ascii="Times New Roman" w:hAnsi="Times New Roman"/>
-          <w:sz w:val="24"/>
-          <w:szCs w:val="24"/>
-        </w:rPr>
-        <w:t>4]</w:t>
+        <w:t xml:space="preserve"> didasarkan atas dua teknik:</w:t>
+      </w:r>
+      <w:r>
+        <w:rPr>
+          <w:rFonts w:ascii="Times New Roman" w:hAnsi="Times New Roman"/>
+          <w:sz w:val="24"/>
+          <w:szCs w:val="24"/>
+        </w:rPr>
+        <w:t xml:space="preserve"> </w:t>
+      </w:r>
+      <w:r>
+        <w:rPr>
+          <w:rFonts w:ascii="Times New Roman" w:hAnsi="Times New Roman"/>
+          <w:sz w:val="24"/>
+          <w:szCs w:val="24"/>
+        </w:rPr>
+        <w:t>[4]</w:t>
       </w:r>
     </w:p>
     <w:p>
@@ -6652,27 +6694,24 @@
           <w:sz w:val="24"/>
           <w:szCs w:val="24"/>
         </w:rPr>
-        <w:t>Boyer-</w:t>
-      </w:r>
-      <w:proofErr w:type="gramStart"/>
-      <w:r>
-        <w:rPr>
-          <w:rFonts w:ascii="Times New Roman" w:hAnsi="Times New Roman"/>
-          <w:i/>
-          <w:sz w:val="24"/>
-          <w:szCs w:val="24"/>
-        </w:rPr>
-        <w:t>Moore</w:t>
-      </w:r>
-      <w:r>
-        <w:rPr>
-          <w:rFonts w:ascii="Times New Roman" w:hAnsi="Times New Roman"/>
-          <w:sz w:val="24"/>
-          <w:szCs w:val="24"/>
-        </w:rPr>
-        <w:t xml:space="preserve"> :</w:t>
-      </w:r>
-      <w:proofErr w:type="gramEnd"/>
+        <w:t>Boyer-Moore</w:t>
+      </w:r>
+      <w:r>
+        <w:rPr>
+          <w:rFonts w:ascii="Times New Roman" w:hAnsi="Times New Roman"/>
+          <w:sz w:val="24"/>
+          <w:szCs w:val="24"/>
+        </w:rPr>
+        <w:t>:</w:t>
+      </w:r>
+      <w:r>
+        <w:rPr>
+          <w:rFonts w:ascii="Times New Roman" w:hAnsi="Times New Roman"/>
+          <w:sz w:val="24"/>
+          <w:szCs w:val="24"/>
+        </w:rPr>
+        <w:t xml:space="preserve"> </w:t>
+      </w:r>
       <w:r>
         <w:rPr>
           <w:rFonts w:ascii="Times New Roman" w:hAnsi="Times New Roman"/>
@@ -8018,7 +8057,7 @@
         <w:t>perbandingan karakter yang terjadi: 17</w:t>
       </w:r>
     </w:p>
-    <w:bookmarkEnd w:id="14"/>
+    <w:bookmarkEnd w:id="13"/>
     <w:p>
       <w:pPr>
         <w:pStyle w:val="Heading3"/>
@@ -8168,7 +8207,6 @@
         </w:rPr>
         <w:t xml:space="preserve">isi informasinya interaktif dua arah berasal dari pemilik serta pengguna </w:t>
       </w:r>
-      <w:proofErr w:type="gramStart"/>
       <w:r>
         <w:rPr>
           <w:rFonts w:eastAsia="Times New Roman"/>
@@ -8190,19 +8228,19 @@
       <w:r>
         <w:rPr>
           <w:rFonts w:eastAsia="Times New Roman"/>
+          <w:i/>
           <w:iCs/>
           <w:szCs w:val="24"/>
         </w:rPr>
-        <w:t>[</w:t>
-      </w:r>
-      <w:proofErr w:type="gramEnd"/>
+        <w:t xml:space="preserve"> </w:t>
+      </w:r>
       <w:r>
         <w:rPr>
           <w:rFonts w:eastAsia="Times New Roman"/>
           <w:iCs/>
           <w:szCs w:val="24"/>
         </w:rPr>
-        <w:t>5]</w:t>
+        <w:t>[5]</w:t>
       </w:r>
     </w:p>
     <w:p>
@@ -8235,7 +8273,7 @@
           <w:szCs w:val="24"/>
         </w:rPr>
       </w:pPr>
-      <w:bookmarkStart w:id="15" w:name="_Toc500322809"/>
+      <w:bookmarkStart w:id="14" w:name="_Toc500322809"/>
       <w:r>
         <w:rPr>
           <w:rFonts w:ascii="Times New Roman" w:hAnsi="Times New Roman"/>
@@ -8247,7 +8285,7 @@
         <w:lastRenderedPageBreak/>
         <w:t>Jurnal Pendukung</w:t>
       </w:r>
-      <w:bookmarkEnd w:id="15"/>
+      <w:bookmarkEnd w:id="14"/>
     </w:p>
     <w:p>
       <w:pPr>
@@ -8740,7 +8778,14 @@
                 <w:rFonts w:ascii="Times New Roman" w:hAnsi="Times New Roman"/>
                 <w:i/>
               </w:rPr>
-              <w:t xml:space="preserve">String Matching </w:t>
+              <w:t>String Matching</w:t>
+            </w:r>
+            <w:r>
+              <w:rPr>
+                <w:rFonts w:ascii="Times New Roman" w:hAnsi="Times New Roman"/>
+                <w:i/>
+              </w:rPr>
+              <w:t xml:space="preserve"> </w:t>
             </w:r>
             <w:r>
               <w:rPr>
@@ -8878,7 +8923,14 @@
                 <w:rFonts w:ascii="Times New Roman" w:hAnsi="Times New Roman"/>
                 <w:i/>
               </w:rPr>
-              <w:t>Phonetic String Matching</w:t>
+              <w:t xml:space="preserve">Phonetic </w:t>
+            </w:r>
+            <w:r>
+              <w:rPr>
+                <w:rFonts w:ascii="Times New Roman" w:hAnsi="Times New Roman"/>
+                <w:i/>
+              </w:rPr>
+              <w:t>String Matching</w:t>
             </w:r>
             <w:r>
               <w:rPr>
@@ -8945,7 +8997,21 @@
                 <w:rFonts w:ascii="Times New Roman" w:hAnsi="Times New Roman"/>
                 <w:i/>
               </w:rPr>
-              <w:t xml:space="preserve">Phonetic String Matching </w:t>
+              <w:t xml:space="preserve">Phonetic </w:t>
+            </w:r>
+            <w:r>
+              <w:rPr>
+                <w:rFonts w:ascii="Times New Roman" w:hAnsi="Times New Roman"/>
+                <w:i/>
+              </w:rPr>
+              <w:t>String Matching</w:t>
+            </w:r>
+            <w:r>
+              <w:rPr>
+                <w:rFonts w:ascii="Times New Roman" w:hAnsi="Times New Roman"/>
+                <w:i/>
+              </w:rPr>
+              <w:t xml:space="preserve"> </w:t>
             </w:r>
             <w:r>
               <w:rPr>
@@ -9018,7 +9084,7 @@
           <w:szCs w:val="24"/>
         </w:rPr>
       </w:pPr>
-      <w:bookmarkStart w:id="16" w:name="_Toc500322810"/>
+      <w:bookmarkStart w:id="15" w:name="_Toc500322810"/>
       <w:r>
         <w:rPr>
           <w:rFonts w:ascii="Times New Roman" w:hAnsi="Times New Roman"/>
@@ -9029,7 +9095,7 @@
         </w:rPr>
         <w:t>Artikel Pendukung</w:t>
       </w:r>
-      <w:bookmarkEnd w:id="16"/>
+      <w:bookmarkEnd w:id="15"/>
       <w:r>
         <w:rPr>
           <w:rFonts w:ascii="Times New Roman" w:hAnsi="Times New Roman"/>
@@ -9160,12 +9226,12 @@
       <w:pPr>
         <w:pStyle w:val="Heading1"/>
       </w:pPr>
-      <w:bookmarkStart w:id="17" w:name="_Toc500322811"/>
+      <w:bookmarkStart w:id="16" w:name="_Toc500322811"/>
       <w:r>
         <w:lastRenderedPageBreak/>
         <w:t>BAB 3. METODE PELAKSANAAN</w:t>
       </w:r>
-      <w:bookmarkEnd w:id="17"/>
+      <w:bookmarkEnd w:id="16"/>
     </w:p>
     <w:p>
       <w:pPr>
@@ -9191,7 +9257,7 @@
           <w:szCs w:val="24"/>
         </w:rPr>
       </w:pPr>
-      <w:bookmarkStart w:id="18" w:name="_Toc500322812"/>
+      <w:bookmarkStart w:id="17" w:name="_Toc500322812"/>
       <w:r>
         <w:rPr>
           <w:rFonts w:ascii="Times New Roman" w:hAnsi="Times New Roman"/>
@@ -9202,7 +9268,7 @@
         </w:rPr>
         <w:t>Perancangan dan Pembuatan Alat</w:t>
       </w:r>
-      <w:bookmarkEnd w:id="18"/>
+      <w:bookmarkEnd w:id="17"/>
       <w:r>
         <w:rPr>
           <w:rFonts w:ascii="Times New Roman" w:hAnsi="Times New Roman"/>
@@ -9704,6 +9770,12 @@
     </w:p>
     <w:p>
       <w:pPr>
+        <w:pStyle w:val="ListParagraph"/>
+        <w:ind w:left="360" w:firstLine="360"/>
+      </w:pPr>
+    </w:p>
+    <w:p>
+      <w:pPr>
         <w:pStyle w:val="Heading2"/>
         <w:numPr>
           <w:ilvl w:val="1"/>
@@ -9719,7 +9791,7 @@
           <w:szCs w:val="24"/>
         </w:rPr>
       </w:pPr>
-      <w:bookmarkStart w:id="19" w:name="_Toc500322813"/>
+      <w:bookmarkStart w:id="18" w:name="_Toc500322813"/>
       <w:r>
         <w:rPr>
           <w:rFonts w:ascii="Times New Roman" w:hAnsi="Times New Roman"/>
@@ -9730,7 +9802,7 @@
         </w:rPr>
         <w:t>Tahap Pelaksanaan</w:t>
       </w:r>
-      <w:bookmarkEnd w:id="19"/>
+      <w:bookmarkEnd w:id="18"/>
     </w:p>
     <w:p>
       <w:pPr>
@@ -9972,16 +10044,6 @@
         </w:rPr>
         <w:t>.</w:t>
       </w:r>
-    </w:p>
-    <w:p>
-      <w:pPr>
-        <w:pStyle w:val="ListParagraph"/>
-        <w:ind w:firstLine="450"/>
-        <w:rPr>
-          <w:color w:val="000000"/>
-          <w:szCs w:val="28"/>
-        </w:rPr>
-      </w:pPr>
     </w:p>
     <w:p>
       <w:pPr>
@@ -10057,12 +10119,12 @@
       <w:pPr>
         <w:pStyle w:val="Heading1"/>
       </w:pPr>
-      <w:bookmarkStart w:id="20" w:name="_Toc500322814"/>
+      <w:bookmarkStart w:id="19" w:name="_Toc500322814"/>
       <w:r>
         <w:lastRenderedPageBreak/>
         <w:t>BAB 4. BIAYA DAN JADWAL KEGIATAN</w:t>
       </w:r>
-      <w:bookmarkEnd w:id="20"/>
+      <w:bookmarkEnd w:id="19"/>
     </w:p>
     <w:p>
       <w:pPr>
@@ -10081,8 +10143,8 @@
           <w:szCs w:val="24"/>
         </w:rPr>
       </w:pPr>
-      <w:bookmarkStart w:id="21" w:name="_Toc499850548"/>
-      <w:bookmarkStart w:id="22" w:name="_Toc500322815"/>
+      <w:bookmarkStart w:id="20" w:name="_Toc499850548"/>
+      <w:bookmarkStart w:id="21" w:name="_Toc500322815"/>
       <w:r>
         <w:rPr>
           <w:rFonts w:ascii="Times New Roman" w:hAnsi="Times New Roman"/>
@@ -10093,8 +10155,8 @@
         </w:rPr>
         <w:t>Anggaran Biaya</w:t>
       </w:r>
+      <w:bookmarkEnd w:id="20"/>
       <w:bookmarkEnd w:id="21"/>
-      <w:bookmarkEnd w:id="22"/>
     </w:p>
     <w:p>
       <w:pPr>
@@ -10684,8 +10746,8 @@
           <w:szCs w:val="24"/>
         </w:rPr>
       </w:pPr>
-      <w:bookmarkStart w:id="23" w:name="_Toc499850549"/>
-      <w:bookmarkStart w:id="24" w:name="_Toc500322816"/>
+      <w:bookmarkStart w:id="22" w:name="_Toc499850549"/>
+      <w:bookmarkStart w:id="23" w:name="_Toc500322816"/>
       <w:r>
         <w:rPr>
           <w:rFonts w:ascii="Times New Roman" w:hAnsi="Times New Roman"/>
@@ -10696,8 +10758,8 @@
         </w:rPr>
         <w:t>Jadwal Kegiatan</w:t>
       </w:r>
+      <w:bookmarkEnd w:id="22"/>
       <w:bookmarkEnd w:id="23"/>
-      <w:bookmarkEnd w:id="24"/>
     </w:p>
     <w:p>
       <w:pPr>
@@ -21295,11 +21357,11 @@
       <w:pPr>
         <w:pStyle w:val="Heading1"/>
       </w:pPr>
-      <w:bookmarkStart w:id="25" w:name="_Toc500322817"/>
+      <w:bookmarkStart w:id="24" w:name="_Toc500322817"/>
       <w:r>
         <w:t>DAFTAR PUSTAKA</w:t>
       </w:r>
-      <w:bookmarkEnd w:id="25"/>
+      <w:bookmarkEnd w:id="24"/>
     </w:p>
     <w:p>
       <w:pPr>
@@ -21372,6 +21434,7 @@
                 <w:rFonts w:ascii="Times New Roman" w:hAnsi="Times New Roman"/>
                 <w:noProof/>
                 <w:sz w:val="24"/>
+                <w:szCs w:val="24"/>
               </w:rPr>
             </w:pPr>
             <w:r>
@@ -21380,7 +21443,64 @@
                 <w:noProof/>
                 <w:sz w:val="24"/>
               </w:rPr>
-              <w:t>"Indonesian Transport Supply Chain &amp; Logistics," 2017. [Online]. Available: http://www.transport-supplychain-logistics.co.id/News-and-Media/News/2017/Indonesia-Supply-Chain-Report/. [Accessed 1 Desember 2017].</w:t>
+              <w:t>"</w:t>
+            </w:r>
+            <w:r>
+              <w:rPr>
+                <w:rFonts w:ascii="Times New Roman" w:hAnsi="Times New Roman"/>
+                <w:noProof/>
+                <w:sz w:val="24"/>
+              </w:rPr>
+              <w:t>Metodologi Penelitian</w:t>
+            </w:r>
+            <w:r>
+              <w:rPr>
+                <w:rFonts w:ascii="Times New Roman" w:hAnsi="Times New Roman"/>
+                <w:noProof/>
+                <w:sz w:val="24"/>
+              </w:rPr>
+              <w:t>," 201</w:t>
+            </w:r>
+            <w:r>
+              <w:rPr>
+                <w:rFonts w:ascii="Times New Roman" w:hAnsi="Times New Roman"/>
+                <w:noProof/>
+                <w:sz w:val="24"/>
+              </w:rPr>
+              <w:t>8</w:t>
+            </w:r>
+            <w:r>
+              <w:rPr>
+                <w:rFonts w:ascii="Times New Roman" w:hAnsi="Times New Roman"/>
+                <w:noProof/>
+                <w:sz w:val="24"/>
+              </w:rPr>
+              <w:t>. [Online]. Available:</w:t>
+            </w:r>
+            <w:r>
+              <w:t xml:space="preserve"> </w:t>
+            </w:r>
+            <w:hyperlink r:id="rId11" w:history="1">
+              <w:r>
+                <w:rPr>
+                  <w:rStyle w:val="Hyperlink"/>
+                  <w:rFonts w:ascii="Times New Roman" w:hAnsi="Times New Roman"/>
+                  <w:i/>
+                  <w:color w:val="auto"/>
+                  <w:sz w:val="24"/>
+                  <w:szCs w:val="24"/>
+                  <w:u w:val="none"/>
+                </w:rPr>
+                <w:t>http://safitri.unidar.ac.id/2014/05/metodologi-penelitian.html</w:t>
+              </w:r>
+            </w:hyperlink>
+            <w:r>
+              <w:rPr>
+                <w:rFonts w:ascii="Times New Roman" w:hAnsi="Times New Roman"/>
+                <w:sz w:val="24"/>
+                <w:szCs w:val="24"/>
+              </w:rPr>
+              <w:t>. [Accessed: 06 Mei 2018]</w:t>
             </w:r>
           </w:p>
         </w:tc>
@@ -21435,17 +21555,16 @@
                 <w:noProof/>
                 <w:sz w:val="24"/>
               </w:rPr>
-              <w:t xml:space="preserve">R. Pulungan, S. P. Nugroho, N. E. Maidah, T. B. Atmojo, P. D. Hardo and P. Pawenang, "Design of an Intelligent Warehouse Management System," in </w:t>
+              <w:t xml:space="preserve">Helfi Nasution, “Implementasi Logika </w:t>
             </w:r>
             <w:r>
               <w:rPr>
                 <w:rFonts w:ascii="Times New Roman" w:hAnsi="Times New Roman"/>
                 <w:i/>
-                <w:iCs/>
                 <w:noProof/>
                 <w:sz w:val="24"/>
               </w:rPr>
-              <w:t xml:space="preserve">Information Systems International Conference </w:t>
+              <w:t xml:space="preserve">Fuzzy </w:t>
             </w:r>
             <w:r>
               <w:rPr>
@@ -21453,7 +21572,32 @@
                 <w:noProof/>
                 <w:sz w:val="24"/>
               </w:rPr>
-              <w:t xml:space="preserve">, Bali, 2013. </w:t>
+              <w:t>pada Sistem Kecerdasan Buatan,”</w:t>
+            </w:r>
+            <w:r>
+              <w:rPr>
+                <w:rFonts w:ascii="Times New Roman" w:hAnsi="Times New Roman"/>
+                <w:i/>
+                <w:noProof/>
+                <w:sz w:val="24"/>
+              </w:rPr>
+              <w:t xml:space="preserve"> Journal ELKHA, </w:t>
+            </w:r>
+            <w:r>
+              <w:rPr>
+                <w:rFonts w:ascii="Times New Roman" w:hAnsi="Times New Roman"/>
+                <w:noProof/>
+                <w:sz w:val="24"/>
+              </w:rPr>
+              <w:t>vol. IV, no. 2, 2012</w:t>
+            </w:r>
+            <w:r>
+              <w:rPr>
+                <w:rFonts w:ascii="Times New Roman" w:hAnsi="Times New Roman"/>
+                <w:noProof/>
+                <w:sz w:val="24"/>
+              </w:rPr>
+              <w:t xml:space="preserve">. </w:t>
             </w:r>
           </w:p>
         </w:tc>
@@ -21508,7 +21652,80 @@
                 <w:noProof/>
                 <w:sz w:val="24"/>
               </w:rPr>
-              <w:t xml:space="preserve">H. Min and G. Zhou, "Supply chain modelling: past, present and future," </w:t>
+              <w:t xml:space="preserve">Hasvina R.P and Dadang S and Ardianto W </w:t>
+            </w:r>
+            <w:r>
+              <w:rPr>
+                <w:rFonts w:ascii="Times New Roman" w:hAnsi="Times New Roman"/>
+                <w:noProof/>
+                <w:sz w:val="24"/>
+              </w:rPr>
+              <w:t>, "</w:t>
+            </w:r>
+            <w:r>
+              <w:t xml:space="preserve"> </w:t>
+            </w:r>
+            <w:r>
+              <w:rPr>
+                <w:rFonts w:ascii="Times New Roman" w:hAnsi="Times New Roman"/>
+                <w:noProof/>
+                <w:sz w:val="24"/>
+              </w:rPr>
+              <w:t>Analisis dan Implementasi Pencocokan String Berdasarkan Kemiripan Pengucapan (</w:t>
+            </w:r>
+            <w:r>
+              <w:rPr>
+                <w:rFonts w:ascii="Times New Roman" w:hAnsi="Times New Roman"/>
+                <w:i/>
+                <w:noProof/>
+                <w:sz w:val="24"/>
+              </w:rPr>
+              <w:t>Phonetic String Matching</w:t>
+            </w:r>
+            <w:r>
+              <w:rPr>
+                <w:rFonts w:ascii="Times New Roman" w:hAnsi="Times New Roman"/>
+                <w:noProof/>
+                <w:sz w:val="24"/>
+              </w:rPr>
+              <w:t xml:space="preserve">) Menggunakan Algoritma </w:t>
+            </w:r>
+            <w:r>
+              <w:rPr>
+                <w:rFonts w:ascii="Times New Roman" w:hAnsi="Times New Roman"/>
+                <w:i/>
+                <w:noProof/>
+                <w:sz w:val="24"/>
+              </w:rPr>
+              <w:t>Metaphone</w:t>
+            </w:r>
+            <w:r>
+              <w:rPr>
+                <w:rFonts w:ascii="Times New Roman" w:hAnsi="Times New Roman"/>
+                <w:noProof/>
+                <w:sz w:val="24"/>
+              </w:rPr>
+              <w:t xml:space="preserve"> Dalam Pencarian Ayat Al-Qur’an</w:t>
+            </w:r>
+            <w:r>
+              <w:rPr>
+                <w:rFonts w:ascii="Times New Roman" w:hAnsi="Times New Roman"/>
+                <w:noProof/>
+                <w:sz w:val="24"/>
+              </w:rPr>
+              <w:t>,"</w:t>
+            </w:r>
+            <w:r>
+              <w:t xml:space="preserve"> </w:t>
+            </w:r>
+            <w:r>
+              <w:rPr>
+                <w:rFonts w:ascii="Times New Roman" w:hAnsi="Times New Roman"/>
+                <w:i/>
+                <w:noProof/>
+                <w:sz w:val="24"/>
+              </w:rPr>
+              <w:t>eProceedings of Engineering</w:t>
             </w:r>
             <w:r>
               <w:rPr>
@@ -21518,7 +21735,7 @@
                 <w:noProof/>
                 <w:sz w:val="24"/>
               </w:rPr>
-              <w:t xml:space="preserve">Journal Computer &amp; lndustrial Enginering, </w:t>
+              <w:t xml:space="preserve">, </w:t>
             </w:r>
             <w:r>
               <w:rPr>
@@ -21526,8 +21743,42 @@
                 <w:noProof/>
                 <w:sz w:val="24"/>
               </w:rPr>
-              <w:t xml:space="preserve">vol. XLIII, 2002. </w:t>
-            </w:r>
+              <w:t>vol. II,</w:t>
+            </w:r>
+            <w:r>
+              <w:rPr>
+                <w:rFonts w:ascii="Times New Roman" w:hAnsi="Times New Roman"/>
+                <w:noProof/>
+                <w:sz w:val="24"/>
+              </w:rPr>
+              <w:t xml:space="preserve"> no. 2,</w:t>
+            </w:r>
+            <w:r>
+              <w:rPr>
+                <w:rFonts w:ascii="Times New Roman" w:hAnsi="Times New Roman"/>
+                <w:noProof/>
+                <w:sz w:val="24"/>
+              </w:rPr>
+              <w:t xml:space="preserve"> 20</w:t>
+            </w:r>
+            <w:r>
+              <w:rPr>
+                <w:rFonts w:ascii="Times New Roman" w:hAnsi="Times New Roman"/>
+                <w:noProof/>
+                <w:sz w:val="24"/>
+              </w:rPr>
+              <w:t>15</w:t>
+            </w:r>
+            <w:r>
+              <w:rPr>
+                <w:rFonts w:ascii="Times New Roman" w:hAnsi="Times New Roman"/>
+                <w:noProof/>
+                <w:sz w:val="24"/>
+              </w:rPr>
+              <w:t xml:space="preserve">. </w:t>
+            </w:r>
+            <w:bookmarkStart w:id="25" w:name="_GoBack"/>
+            <w:bookmarkEnd w:id="25"/>
           </w:p>
         </w:tc>
       </w:tr>
@@ -21901,7 +22152,7 @@
       <w:pPr>
         <w:spacing w:line="276" w:lineRule="auto"/>
         <w:sectPr>
-          <w:footerReference w:type="default" r:id="rId11"/>
+          <w:footerReference w:type="default" r:id="rId12"/>
           <w:pgSz w:w="11906" w:h="16838" w:code="9"/>
           <w:pgMar w:top="1440" w:right="1440" w:bottom="1440" w:left="1440" w:header="720" w:footer="720" w:gutter="0"/>
           <w:pgNumType w:fmt="lowerRoman" w:start="2"/>
@@ -22500,7 +22751,7 @@
                 <w:lang w:val="id-ID"/>
               </w:rPr>
             </w:pPr>
-            <w:hyperlink r:id="rId12" w:history="1">
+            <w:hyperlink r:id="rId13" w:history="1">
               <w:r>
                 <w:rPr>
                   <w:rStyle w:val="Hyperlink"/>
@@ -27142,7 +27393,7 @@
                     </pic:cNvPicPr>
                   </pic:nvPicPr>
                   <pic:blipFill>
-                    <a:blip r:embed="rId13">
+                    <a:blip r:embed="rId14">
                       <a:clrChange>
                         <a:clrFrom>
                           <a:srgbClr val="FFFFFF"/>
@@ -27298,7 +27549,7 @@
           <w:sz w:val="21"/>
         </w:rPr>
         <w:sectPr>
-          <w:footerReference w:type="default" r:id="rId14"/>
+          <w:footerReference w:type="default" r:id="rId15"/>
           <w:pgSz w:w="11906" w:h="16838" w:code="9"/>
           <w:pgMar w:top="1440" w:right="1440" w:bottom="1440" w:left="1440" w:header="720" w:footer="720" w:gutter="0"/>
           <w:pgNumType w:fmt="lowerRoman" w:start="2"/>
@@ -27414,7 +27665,7 @@
                     </pic:cNvPicPr>
                   </pic:nvPicPr>
                   <pic:blipFill>
-                    <a:blip r:embed="rId15">
+                    <a:blip r:embed="rId16">
                       <a:extLst>
                         <a:ext uri="{28A0092B-C50C-407E-A947-70E740481C1C}">
                           <a14:useLocalDpi xmlns:a14="http://schemas.microsoft.com/office/drawing/2010/main" val="0"/>
@@ -33553,6 +33804,18 @@
       <w:lang w:val="id-ID"/>
     </w:rPr>
   </w:style>
+  <w:style w:type="character" w:styleId="UnresolvedMention">
+    <w:name w:val="Unresolved Mention"/>
+    <w:basedOn w:val="DefaultParagraphFont"/>
+    <w:uiPriority w:val="99"/>
+    <w:semiHidden/>
+    <w:unhideWhenUsed/>
+    <w:rsid w:val="009D6F41"/>
+    <w:rPr>
+      <w:color w:val="808080"/>
+      <w:shd w:val="clear" w:color="auto" w:fill="E6E6E6"/>
+    </w:rPr>
+  </w:style>
 </w:styles>
 </file>
 

</xml_diff>

<commit_message>
Mengganti definis website dan isi Menambahkan Daftar Pustaka
</commit_message>
<xml_diff>
--- a/PROPOSAL.docx
+++ b/PROPOSAL.docx
@@ -6874,27 +6874,24 @@
           <w:sz w:val="24"/>
           <w:szCs w:val="24"/>
         </w:rPr>
-        <w:t>Boyer-</w:t>
-      </w:r>
-      <w:proofErr w:type="gramStart"/>
-      <w:r>
-        <w:rPr>
-          <w:rFonts w:ascii="Times New Roman" w:hAnsi="Times New Roman"/>
-          <w:i/>
-          <w:sz w:val="24"/>
-          <w:szCs w:val="24"/>
-        </w:rPr>
-        <w:t>Moore</w:t>
-      </w:r>
-      <w:r>
-        <w:rPr>
-          <w:rFonts w:ascii="Times New Roman" w:hAnsi="Times New Roman"/>
-          <w:sz w:val="24"/>
-          <w:szCs w:val="24"/>
-        </w:rPr>
-        <w:t xml:space="preserve"> :</w:t>
-      </w:r>
-      <w:proofErr w:type="gramEnd"/>
+        <w:t>Boyer-Moore</w:t>
+      </w:r>
+      <w:r>
+        <w:rPr>
+          <w:rFonts w:ascii="Times New Roman" w:hAnsi="Times New Roman"/>
+          <w:sz w:val="24"/>
+          <w:szCs w:val="24"/>
+        </w:rPr>
+        <w:t>:</w:t>
+      </w:r>
+      <w:r>
+        <w:rPr>
+          <w:rFonts w:ascii="Times New Roman" w:hAnsi="Times New Roman"/>
+          <w:sz w:val="24"/>
+          <w:szCs w:val="24"/>
+        </w:rPr>
+        <w:t xml:space="preserve"> </w:t>
+      </w:r>
       <w:r>
         <w:rPr>
           <w:rFonts w:ascii="Times New Roman" w:hAnsi="Times New Roman"/>
@@ -6985,41 +6982,7 @@
           <w:sz w:val="24"/>
           <w:szCs w:val="24"/>
         </w:rPr>
-        <w:t xml:space="preserve"> yang memiliki panjang 8 karakter dan </w:t>
-      </w:r>
-      <w:proofErr w:type="gramStart"/>
-      <w:r>
-        <w:rPr>
-          <w:rFonts w:ascii="Times New Roman" w:hAnsi="Times New Roman"/>
-          <w:sz w:val="24"/>
-          <w:szCs w:val="24"/>
-        </w:rPr>
-        <w:t>teksnya</w:t>
-      </w:r>
-      <w:r>
-        <w:rPr>
-          <w:rFonts w:ascii="Times New Roman" w:hAnsi="Times New Roman"/>
-          <w:sz w:val="24"/>
-          <w:szCs w:val="24"/>
-        </w:rPr>
-        <w:t xml:space="preserve"> </w:t>
-      </w:r>
-      <w:r>
-        <w:rPr>
-          <w:rFonts w:ascii="Times New Roman" w:hAnsi="Times New Roman"/>
-          <w:sz w:val="24"/>
-          <w:szCs w:val="24"/>
-        </w:rPr>
-        <w:t>:</w:t>
-      </w:r>
-      <w:proofErr w:type="gramEnd"/>
-      <w:r>
-        <w:rPr>
-          <w:rFonts w:ascii="Times New Roman" w:hAnsi="Times New Roman"/>
-          <w:sz w:val="24"/>
-          <w:szCs w:val="24"/>
-        </w:rPr>
-        <w:t xml:space="preserve"> </w:t>
+        <w:t xml:space="preserve"> yang memiliki panjang 8 karakter dan teksnya: </w:t>
       </w:r>
       <w:r>
         <w:rPr>
@@ -8036,7 +7999,7 @@
           <w:iCs/>
           <w:szCs w:val="24"/>
         </w:rPr>
-        <w:t xml:space="preserve"> atau situs dapat diartikan sebagai kumpulan halaman yang menampilkan informasi data teks, data gambar diam atau gerak, data animasi, suara, video dana tau gabungan dari semuanya, baik yang bersifat statis maupun dinamis yang membentuk satu rangkaian bangunan yang saling terkait dimana masing-masing dihubungkan dengan jaringan-jaringan halaman (</w:t>
+        <w:t xml:space="preserve"> adaah kumpulan dari halaman-halaman situs, yang biasanya terangkum dalam sebuah domain atau subdomain yang tempatnya berada di dalam </w:t>
       </w:r>
       <w:r>
         <w:rPr>
@@ -8045,7 +8008,7 @@
           <w:iCs/>
           <w:szCs w:val="24"/>
         </w:rPr>
-        <w:t>hyperlink</w:t>
+        <w:t>World Wide Web</w:t>
       </w:r>
       <w:r>
         <w:rPr>
@@ -8053,7 +8016,7 @@
           <w:iCs/>
           <w:szCs w:val="24"/>
         </w:rPr>
-        <w:t xml:space="preserve">). Bersifat statis apabila isi informasi </w:t>
+        <w:t xml:space="preserve"> (</w:t>
       </w:r>
       <w:r>
         <w:rPr>
@@ -8062,7 +8025,7 @@
           <w:iCs/>
           <w:szCs w:val="24"/>
         </w:rPr>
-        <w:t xml:space="preserve">website </w:t>
+        <w:t>WWW</w:t>
       </w:r>
       <w:r>
         <w:rPr>
@@ -8070,23 +8033,7 @@
           <w:iCs/>
           <w:szCs w:val="24"/>
         </w:rPr>
-        <w:t>tetap, jarang berubah dan</w:t>
-      </w:r>
-      <w:r>
-        <w:rPr>
-          <w:rFonts w:eastAsia="Times New Roman"/>
-          <w:iCs/>
-          <w:szCs w:val="24"/>
-        </w:rPr>
-        <w:t xml:space="preserve"> </w:t>
-      </w:r>
-      <w:r>
-        <w:rPr>
-          <w:rFonts w:eastAsia="Times New Roman"/>
-          <w:iCs/>
-          <w:szCs w:val="24"/>
-        </w:rPr>
-        <w:t xml:space="preserve">isi informasinya searah hanya dari pemilik </w:t>
+        <w:t>) di internet. Sebuah halaman web adalah dokumen yang ditulis dalam format HTML (</w:t>
       </w:r>
       <w:r>
         <w:rPr>
@@ -8095,7 +8042,7 @@
           <w:iCs/>
           <w:szCs w:val="24"/>
         </w:rPr>
-        <w:t xml:space="preserve">website. </w:t>
+        <w:t>Hyper Text Markup Language</w:t>
       </w:r>
       <w:r>
         <w:rPr>
@@ -8103,7 +8050,7 @@
           <w:iCs/>
           <w:szCs w:val="24"/>
         </w:rPr>
-        <w:t xml:space="preserve">Bersifat dinamis apabila isi informasi </w:t>
+        <w:t>), yang hampir selalu bisa diakses melalui HTTP (</w:t>
       </w:r>
       <w:r>
         <w:rPr>
@@ -8112,7 +8059,7 @@
           <w:iCs/>
           <w:szCs w:val="24"/>
         </w:rPr>
-        <w:t xml:space="preserve">website </w:t>
+        <w:t>Hyper Text Transfer Protokol</w:t>
       </w:r>
       <w:r>
         <w:rPr>
@@ -8120,23 +8067,7 @@
           <w:iCs/>
           <w:szCs w:val="24"/>
         </w:rPr>
-        <w:t>selalu berubah-ubah, dan</w:t>
-      </w:r>
-      <w:r>
-        <w:rPr>
-          <w:rFonts w:eastAsia="Times New Roman"/>
-          <w:iCs/>
-          <w:szCs w:val="24"/>
-        </w:rPr>
-        <w:t xml:space="preserve"> </w:t>
-      </w:r>
-      <w:r>
-        <w:rPr>
-          <w:rFonts w:eastAsia="Times New Roman"/>
-          <w:iCs/>
-          <w:szCs w:val="24"/>
-        </w:rPr>
-        <w:t xml:space="preserve">isi informasinya interaktif dua arah berasal dari pemilik serta pengguna </w:t>
+        <w:t xml:space="preserve">), yaitu protokol yang menyampaikan informasi dari server </w:t>
       </w:r>
       <w:r>
         <w:rPr>
@@ -8146,6 +8077,48 @@
           <w:szCs w:val="24"/>
         </w:rPr>
         <w:t>website</w:t>
+      </w:r>
+      <w:r>
+        <w:rPr>
+          <w:rFonts w:eastAsia="Times New Roman"/>
+          <w:iCs/>
+          <w:szCs w:val="24"/>
+        </w:rPr>
+        <w:t xml:space="preserve"> untuk ditampilkan kepada para pemakai melalui </w:t>
+      </w:r>
+      <w:r>
+        <w:rPr>
+          <w:rFonts w:eastAsia="Times New Roman"/>
+          <w:i/>
+          <w:iCs/>
+          <w:szCs w:val="24"/>
+        </w:rPr>
+        <w:t>web browser</w:t>
+      </w:r>
+      <w:r>
+        <w:rPr>
+          <w:rFonts w:eastAsia="Times New Roman"/>
+          <w:iCs/>
+          <w:szCs w:val="24"/>
+        </w:rPr>
+        <w:t xml:space="preserve">. Semua publikasi </w:t>
+      </w:r>
+      <w:r>
+        <w:rPr>
+          <w:rFonts w:eastAsia="Times New Roman"/>
+          <w:i/>
+          <w:iCs/>
+          <w:szCs w:val="24"/>
+        </w:rPr>
+        <w:t>website-website</w:t>
+      </w:r>
+      <w:r>
+        <w:rPr>
+          <w:rFonts w:eastAsia="Times New Roman"/>
+          <w:iCs/>
+          <w:szCs w:val="24"/>
+        </w:rPr>
+        <w:t xml:space="preserve"> tersebut dapat membentuk sebuah jaringan informasi yang sangat besar</w:t>
       </w:r>
       <w:r>
         <w:rPr>
@@ -21563,7 +21536,7 @@
                 <w:noProof/>
                 <w:sz w:val="24"/>
               </w:rPr>
-              <w:t xml:space="preserve">Hasvina R.P and Dadang S and Ardianto W </w:t>
+              <w:t>Adiwiguna, Tegar Graha, Moch Arif Bijaksana, and Shaufiah Shaufiah</w:t>
             </w:r>
             <w:r>
               <w:rPr>
@@ -21741,7 +21714,115 @@
                 <w:noProof/>
                 <w:sz w:val="24"/>
               </w:rPr>
-              <w:t xml:space="preserve">S. Emmett, Excellence in Warehouse Management: How to Minimise Costs and Maximise Value, Chichester: Wiley, 2005. </w:t>
+              <w:t>S</w:t>
+            </w:r>
+            <w:r>
+              <w:rPr>
+                <w:rFonts w:ascii="Times New Roman" w:hAnsi="Times New Roman"/>
+                <w:noProof/>
+                <w:sz w:val="24"/>
+              </w:rPr>
+              <w:t>agita, Vina, and Maria Irmina Prasetiyowati</w:t>
+            </w:r>
+            <w:r>
+              <w:rPr>
+                <w:rFonts w:ascii="Times New Roman" w:hAnsi="Times New Roman"/>
+                <w:noProof/>
+                <w:sz w:val="24"/>
+              </w:rPr>
+              <w:t>, “</w:t>
+            </w:r>
+            <w:r>
+              <w:rPr>
+                <w:rFonts w:ascii="Times New Roman" w:hAnsi="Times New Roman"/>
+                <w:noProof/>
+                <w:sz w:val="24"/>
+              </w:rPr>
+              <w:t xml:space="preserve">Studi Perbandingan Implementasi Algoritma </w:t>
+            </w:r>
+            <w:r>
+              <w:rPr>
+                <w:rFonts w:ascii="Times New Roman" w:hAnsi="Times New Roman"/>
+                <w:i/>
+                <w:noProof/>
+                <w:sz w:val="24"/>
+              </w:rPr>
+              <w:t>Boyer-Moore</w:t>
+            </w:r>
+            <w:r>
+              <w:rPr>
+                <w:rFonts w:ascii="Times New Roman" w:hAnsi="Times New Roman"/>
+                <w:noProof/>
+                <w:sz w:val="24"/>
+              </w:rPr>
+              <w:t xml:space="preserve">, Turbo </w:t>
+            </w:r>
+            <w:r>
+              <w:rPr>
+                <w:rFonts w:ascii="Times New Roman" w:hAnsi="Times New Roman"/>
+                <w:i/>
+                <w:noProof/>
+                <w:sz w:val="24"/>
+              </w:rPr>
+              <w:t>Boyer-Moore</w:t>
+            </w:r>
+            <w:r>
+              <w:rPr>
+                <w:rFonts w:ascii="Times New Roman" w:hAnsi="Times New Roman"/>
+                <w:noProof/>
+                <w:sz w:val="24"/>
+              </w:rPr>
+              <w:t xml:space="preserve">, dan </w:t>
+            </w:r>
+            <w:r>
+              <w:rPr>
+                <w:rFonts w:ascii="Times New Roman" w:hAnsi="Times New Roman"/>
+                <w:i/>
+                <w:noProof/>
+                <w:sz w:val="24"/>
+              </w:rPr>
+              <w:t>Tuned Boyer-Moore</w:t>
+            </w:r>
+            <w:r>
+              <w:rPr>
+                <w:rFonts w:ascii="Times New Roman" w:hAnsi="Times New Roman"/>
+                <w:noProof/>
+                <w:sz w:val="24"/>
+              </w:rPr>
+              <w:t xml:space="preserve"> dalam Pencarian String</w:t>
+            </w:r>
+            <w:r>
+              <w:rPr>
+                <w:rFonts w:ascii="Times New Roman" w:hAnsi="Times New Roman"/>
+                <w:noProof/>
+                <w:sz w:val="24"/>
+              </w:rPr>
+              <w:t xml:space="preserve">,” </w:t>
+            </w:r>
+            <w:r>
+              <w:rPr>
+                <w:rFonts w:ascii="Times New Roman" w:hAnsi="Times New Roman"/>
+                <w:i/>
+                <w:noProof/>
+                <w:sz w:val="24"/>
+              </w:rPr>
+              <w:t>Ultimatics</w:t>
+            </w:r>
+            <w:r>
+              <w:rPr>
+                <w:rFonts w:ascii="Times New Roman" w:hAnsi="Times New Roman"/>
+                <w:noProof/>
+                <w:sz w:val="24"/>
+              </w:rPr>
+              <w:t>, vol. IV, no. 1, 2013</w:t>
+            </w:r>
+            <w:r>
+              <w:rPr>
+                <w:rFonts w:ascii="Times New Roman" w:hAnsi="Times New Roman"/>
+                <w:noProof/>
+                <w:sz w:val="24"/>
+              </w:rPr>
+              <w:t xml:space="preserve">. </w:t>
             </w:r>
           </w:p>
         </w:tc>
@@ -21796,7 +21877,49 @@
                 <w:noProof/>
                 <w:sz w:val="24"/>
               </w:rPr>
-              <w:t xml:space="preserve">H. I. Yunarto and M. G. Santika, Business Concept Implementation Series in Inventory Management, Jakarta: Elex Media, 2005. </w:t>
+              <w:t xml:space="preserve">Rizky, Atmoko Yudhi, “Analisis Perancangan Sistem Management Anak Didik dan Tenaga Pendidik PAUD Berbasis Web </w:t>
+            </w:r>
+            <w:r>
+              <w:rPr>
+                <w:rFonts w:ascii="Times New Roman" w:hAnsi="Times New Roman"/>
+                <w:i/>
+                <w:noProof/>
+                <w:sz w:val="24"/>
+              </w:rPr>
+              <w:t xml:space="preserve">Web Object Oriented </w:t>
+            </w:r>
+            <w:r>
+              <w:rPr>
+                <w:rFonts w:ascii="Times New Roman" w:hAnsi="Times New Roman"/>
+                <w:noProof/>
+                <w:sz w:val="24"/>
+              </w:rPr>
+              <w:t xml:space="preserve">Pada Himpaudi Kota Semarang,” </w:t>
+            </w:r>
+            <w:r>
+              <w:rPr>
+                <w:rFonts w:ascii="Times New Roman" w:hAnsi="Times New Roman"/>
+                <w:i/>
+                <w:noProof/>
+                <w:sz w:val="24"/>
+              </w:rPr>
+              <w:t xml:space="preserve">Skripsi, </w:t>
+            </w:r>
+            <w:r>
+              <w:rPr>
+                <w:rFonts w:ascii="Times New Roman" w:hAnsi="Times New Roman"/>
+                <w:noProof/>
+                <w:sz w:val="24"/>
+              </w:rPr>
+              <w:t>Fakultas Ilmu Komputer, 2015</w:t>
+            </w:r>
+            <w:r>
+              <w:rPr>
+                <w:rFonts w:ascii="Times New Roman" w:hAnsi="Times New Roman"/>
+                <w:noProof/>
+                <w:sz w:val="24"/>
+              </w:rPr>
+              <w:t xml:space="preserve">. </w:t>
             </w:r>
           </w:p>
         </w:tc>
@@ -21808,7 +21931,6 @@
         <w:tc>
           <w:tcPr>
             <w:tcW w:w="172" w:type="pct"/>
-            <w:hideMark/>
           </w:tcPr>
           <w:p>
             <w:pPr>
@@ -21820,20 +21942,13 @@
                 <w:sz w:val="24"/>
               </w:rPr>
             </w:pPr>
-            <w:r>
-              <w:rPr>
-                <w:rFonts w:ascii="Times New Roman" w:hAnsi="Times New Roman"/>
-                <w:noProof/>
-                <w:sz w:val="24"/>
-              </w:rPr>
-              <w:t xml:space="preserve">[6] </w:t>
-            </w:r>
+            <w:bookmarkStart w:id="25" w:name="_GoBack"/>
+            <w:bookmarkEnd w:id="25"/>
           </w:p>
         </w:tc>
         <w:tc>
           <w:tcPr>
             <w:tcW w:w="4778" w:type="pct"/>
-            <w:hideMark/>
           </w:tcPr>
           <w:p>
             <w:pPr>
@@ -21845,32 +21960,6 @@
                 <w:sz w:val="24"/>
               </w:rPr>
             </w:pPr>
-            <w:r>
-              <w:rPr>
-                <w:rFonts w:ascii="Times New Roman" w:hAnsi="Times New Roman"/>
-                <w:noProof/>
-                <w:sz w:val="24"/>
-              </w:rPr>
-              <w:t xml:space="preserve">Maryono, "Dasar-Dasar Radio Frequency Identification (RFID) Teknologi Yang Berpengaruh Di Perpustakaan," </w:t>
-            </w:r>
-            <w:r>
-              <w:rPr>
-                <w:rFonts w:ascii="Times New Roman" w:hAnsi="Times New Roman"/>
-                <w:i/>
-                <w:iCs/>
-                <w:noProof/>
-                <w:sz w:val="24"/>
-              </w:rPr>
-              <w:t xml:space="preserve">Media Informasi, </w:t>
-            </w:r>
-            <w:r>
-              <w:rPr>
-                <w:rFonts w:ascii="Times New Roman" w:hAnsi="Times New Roman"/>
-                <w:noProof/>
-                <w:sz w:val="24"/>
-              </w:rPr>
-              <w:t xml:space="preserve">vol. XIV, no. 20, pp. 18-29, 2005. </w:t>
-            </w:r>
           </w:p>
         </w:tc>
       </w:tr>
@@ -21881,7 +21970,6 @@
         <w:tc>
           <w:tcPr>
             <w:tcW w:w="172" w:type="pct"/>
-            <w:hideMark/>
           </w:tcPr>
           <w:p>
             <w:pPr>
@@ -21893,20 +21981,11 @@
                 <w:sz w:val="24"/>
               </w:rPr>
             </w:pPr>
-            <w:r>
-              <w:rPr>
-                <w:rFonts w:ascii="Times New Roman" w:hAnsi="Times New Roman"/>
-                <w:noProof/>
-                <w:sz w:val="24"/>
-              </w:rPr>
-              <w:t xml:space="preserve">[7] </w:t>
-            </w:r>
           </w:p>
         </w:tc>
         <w:tc>
           <w:tcPr>
             <w:tcW w:w="4778" w:type="pct"/>
-            <w:hideMark/>
           </w:tcPr>
           <w:p>
             <w:pPr>
@@ -21918,14 +21997,6 @@
                 <w:sz w:val="24"/>
               </w:rPr>
             </w:pPr>
-            <w:r>
-              <w:rPr>
-                <w:rFonts w:ascii="Times New Roman" w:hAnsi="Times New Roman"/>
-                <w:noProof/>
-                <w:sz w:val="24"/>
-              </w:rPr>
-              <w:t xml:space="preserve">M. Banzi, Getting Started with Arduino, Sebastopol: O'Reilly, 2008. </w:t>
-            </w:r>
           </w:p>
         </w:tc>
       </w:tr>
@@ -21936,7 +22007,6 @@
         <w:tc>
           <w:tcPr>
             <w:tcW w:w="172" w:type="pct"/>
-            <w:hideMark/>
           </w:tcPr>
           <w:p>
             <w:pPr>
@@ -21948,20 +22018,11 @@
                 <w:sz w:val="24"/>
               </w:rPr>
             </w:pPr>
-            <w:r>
-              <w:rPr>
-                <w:rFonts w:ascii="Times New Roman" w:hAnsi="Times New Roman"/>
-                <w:noProof/>
-                <w:sz w:val="24"/>
-              </w:rPr>
-              <w:t xml:space="preserve">[8] </w:t>
-            </w:r>
           </w:p>
         </w:tc>
         <w:tc>
           <w:tcPr>
             <w:tcW w:w="4778" w:type="pct"/>
-            <w:hideMark/>
           </w:tcPr>
           <w:p>
             <w:pPr>
@@ -21973,14 +22034,6 @@
                 <w:sz w:val="24"/>
               </w:rPr>
             </w:pPr>
-            <w:r>
-              <w:rPr>
-                <w:rFonts w:ascii="Times New Roman" w:hAnsi="Times New Roman"/>
-                <w:noProof/>
-                <w:sz w:val="24"/>
-              </w:rPr>
-              <w:t>"Supply Chain Indonesia," 2016. [Online]. Available: http://supplychainindonesia.com/new/lpi-2016-indonesia-turun-ke-peringkat-63/. [Accessed 3 December 2017].</w:t>
-            </w:r>
           </w:p>
         </w:tc>
       </w:tr>
@@ -21991,7 +22044,6 @@
         <w:tc>
           <w:tcPr>
             <w:tcW w:w="172" w:type="pct"/>
-            <w:hideMark/>
           </w:tcPr>
           <w:p>
             <w:pPr>
@@ -22003,20 +22055,11 @@
                 <w:sz w:val="24"/>
               </w:rPr>
             </w:pPr>
-            <w:r>
-              <w:rPr>
-                <w:rFonts w:ascii="Times New Roman" w:hAnsi="Times New Roman"/>
-                <w:noProof/>
-                <w:sz w:val="24"/>
-              </w:rPr>
-              <w:t xml:space="preserve">[9] </w:t>
-            </w:r>
           </w:p>
         </w:tc>
         <w:tc>
           <w:tcPr>
             <w:tcW w:w="4778" w:type="pct"/>
-            <w:hideMark/>
           </w:tcPr>
           <w:p>
             <w:pPr>
@@ -22028,14 +22071,6 @@
                 <w:sz w:val="24"/>
               </w:rPr>
             </w:pPr>
-            <w:r>
-              <w:rPr>
-                <w:rFonts w:ascii="Times New Roman" w:hAnsi="Times New Roman"/>
-                <w:noProof/>
-                <w:sz w:val="24"/>
-              </w:rPr>
-              <w:t>S. A. Ayyubi, "Bisnis," 17 October 2017. [Online]. Available: http://industri.bisnis.com/read/20171017/105/700041/indosat-fokus-di-iot-transportasi. [Accessed 3 December 2017].</w:t>
-            </w:r>
           </w:p>
         </w:tc>
       </w:tr>
@@ -22082,13 +22117,13 @@
       <w:pPr>
         <w:pStyle w:val="Heading1"/>
       </w:pPr>
-      <w:bookmarkStart w:id="25" w:name="_Toc499850551"/>
-      <w:bookmarkStart w:id="26" w:name="_Toc500322818"/>
+      <w:bookmarkStart w:id="26" w:name="_Toc499850551"/>
+      <w:bookmarkStart w:id="27" w:name="_Toc500322818"/>
       <w:r>
         <w:t>LAMPIRAN</w:t>
       </w:r>
-      <w:bookmarkEnd w:id="25"/>
       <w:bookmarkEnd w:id="26"/>
+      <w:bookmarkEnd w:id="27"/>
     </w:p>
     <w:p>
       <w:pPr>
@@ -22102,8 +22137,8 @@
           <w:szCs w:val="24"/>
         </w:rPr>
       </w:pPr>
-      <w:bookmarkStart w:id="27" w:name="_Toc499850552"/>
-      <w:bookmarkStart w:id="28" w:name="_Toc500322819"/>
+      <w:bookmarkStart w:id="28" w:name="_Toc499850552"/>
+      <w:bookmarkStart w:id="29" w:name="_Toc500322819"/>
       <w:r>
         <w:rPr>
           <w:rFonts w:ascii="Times New Roman" w:hAnsi="Times New Roman"/>
@@ -22114,8 +22149,8 @@
         </w:rPr>
         <w:t xml:space="preserve">Lampiran 1. </w:t>
       </w:r>
-      <w:bookmarkEnd w:id="27"/>
       <w:bookmarkEnd w:id="28"/>
+      <w:bookmarkEnd w:id="29"/>
       <w:r>
         <w:rPr>
           <w:rFonts w:ascii="Times New Roman" w:hAnsi="Times New Roman"/>
@@ -24205,12 +24240,12 @@
           <w:docGrid w:linePitch="360"/>
         </w:sectPr>
       </w:pPr>
-      <w:bookmarkStart w:id="29" w:name="page1"/>
-      <w:bookmarkStart w:id="30" w:name="page4"/>
-      <w:bookmarkStart w:id="31" w:name="_Toc499850553"/>
-      <w:bookmarkStart w:id="32" w:name="_Toc500322820"/>
-      <w:bookmarkEnd w:id="29"/>
+      <w:bookmarkStart w:id="30" w:name="page1"/>
+      <w:bookmarkStart w:id="31" w:name="page4"/>
+      <w:bookmarkStart w:id="32" w:name="_Toc499850553"/>
+      <w:bookmarkStart w:id="33" w:name="_Toc500322820"/>
       <w:bookmarkEnd w:id="30"/>
+      <w:bookmarkEnd w:id="31"/>
     </w:p>
     <w:p>
       <w:pPr>
@@ -24229,10 +24264,10 @@
           <w:lang w:val="id-ID"/>
         </w:rPr>
       </w:pPr>
-      <w:bookmarkStart w:id="33" w:name="_Toc499850555"/>
-      <w:bookmarkStart w:id="34" w:name="_Toc500322822"/>
-      <w:bookmarkEnd w:id="31"/>
+      <w:bookmarkStart w:id="34" w:name="_Toc499850555"/>
+      <w:bookmarkStart w:id="35" w:name="_Toc500322822"/>
       <w:bookmarkEnd w:id="32"/>
+      <w:bookmarkEnd w:id="33"/>
       <w:r>
         <w:rPr>
           <w:rStyle w:val="Heading2Char"/>
@@ -24245,8 +24280,8 @@
         <w:lastRenderedPageBreak/>
         <w:t>Lampiran 2. Surat Pernyataan Ketua P</w:t>
       </w:r>
-      <w:bookmarkEnd w:id="33"/>
       <w:bookmarkEnd w:id="34"/>
+      <w:bookmarkEnd w:id="35"/>
       <w:r>
         <w:rPr>
           <w:rStyle w:val="Heading2Char"/>
@@ -25388,8 +25423,8 @@
           <w:szCs w:val="24"/>
         </w:rPr>
       </w:pPr>
-      <w:bookmarkStart w:id="35" w:name="_Toc499850557"/>
-      <w:bookmarkStart w:id="36" w:name="_Toc500322823"/>
+      <w:bookmarkStart w:id="36" w:name="_Toc499850557"/>
+      <w:bookmarkStart w:id="37" w:name="_Toc500322823"/>
       <w:r>
         <w:rPr>
           <w:rFonts w:ascii="Times New Roman" w:hAnsi="Times New Roman"/>
@@ -25399,22 +25434,10 @@
           <w:szCs w:val="24"/>
         </w:rPr>
         <w:lastRenderedPageBreak/>
-        <w:t>Lampiran 3. Gambaran Teknologi yang akan Diterapkemba</w:t>
-      </w:r>
-      <w:bookmarkStart w:id="37" w:name="_GoBack"/>
+        <w:t>Lampiran 3. Gambaran Teknologi yang akan Diterapkembangkan.</w:t>
+      </w:r>
+      <w:bookmarkEnd w:id="36"/>
       <w:bookmarkEnd w:id="37"/>
-      <w:r>
-        <w:rPr>
-          <w:rFonts w:ascii="Times New Roman" w:hAnsi="Times New Roman"/>
-          <w:b/>
-          <w:color w:val="000000"/>
-          <w:sz w:val="24"/>
-          <w:szCs w:val="24"/>
-        </w:rPr>
-        <w:t>ngkan.</w:t>
-      </w:r>
-      <w:bookmarkEnd w:id="35"/>
-      <w:bookmarkEnd w:id="36"/>
     </w:p>
     <w:p>
       <w:pPr>
@@ -29799,6 +29822,7 @@
     <w:lsdException w:name="HTML Sample" w:semiHidden="1" w:unhideWhenUsed="1"/>
     <w:lsdException w:name="HTML Typewriter" w:semiHidden="1" w:unhideWhenUsed="1"/>
     <w:lsdException w:name="HTML Variable" w:semiHidden="1" w:unhideWhenUsed="1"/>
+    <w:lsdException w:name="Normal Table" w:semiHidden="1" w:unhideWhenUsed="1"/>
     <w:lsdException w:name="annotation subject" w:semiHidden="1" w:unhideWhenUsed="1"/>
     <w:lsdException w:name="No List" w:semiHidden="1" w:unhideWhenUsed="1"/>
     <w:lsdException w:name="Outline List 1" w:semiHidden="1" w:unhideWhenUsed="1"/>
@@ -29842,8 +29866,10 @@
     <w:lsdException w:name="Table Elegant" w:semiHidden="1" w:unhideWhenUsed="1"/>
     <w:lsdException w:name="Table Professional" w:semiHidden="1" w:unhideWhenUsed="1"/>
     <w:lsdException w:name="Table Subtle 1" w:semiHidden="1" w:unhideWhenUsed="1"/>
+    <w:lsdException w:name="Table Subtle 2" w:semiHidden="1" w:unhideWhenUsed="1"/>
     <w:lsdException w:name="Table Web 1" w:semiHidden="1" w:unhideWhenUsed="1"/>
     <w:lsdException w:name="Table Web 2" w:semiHidden="1" w:unhideWhenUsed="1"/>
+    <w:lsdException w:name="Table Web 3" w:semiHidden="1" w:unhideWhenUsed="1"/>
     <w:lsdException w:name="Balloon Text" w:semiHidden="1" w:unhideWhenUsed="1"/>
     <w:lsdException w:name="Table Grid" w:uiPriority="59"/>
     <w:lsdException w:name="Table Theme" w:semiHidden="1" w:unhideWhenUsed="1"/>

</xml_diff>